<commit_message>
Updated to reflect issue with output1.bin
</commit_message>
<xml_diff>
--- a/Dandelion Getting Started with MASM 0_5.docx
+++ b/Dandelion Getting Started with MASM 0_5.docx
@@ -3085,7 +3085,6 @@
         <w:t xml:space="preserve"> good understanding of how to download and install open source products from public repositories such as </w:t>
       </w:r>
       <w:hyperlink r:id="rId9" w:history="1">
-        <w:proofErr w:type="spellStart"/>
         <w:r>
           <w:rPr>
             <w:rStyle w:val="Hyperlink"/>
@@ -3093,7 +3092,6 @@
           </w:rPr>
           <w:t>Github</w:t>
         </w:r>
-        <w:proofErr w:type="spellEnd"/>
       </w:hyperlink>
       <w:r>
         <w:rPr>
@@ -3564,7 +3562,6 @@
         </w:rPr>
         <w:t xml:space="preserve">An assembly language (or assembler language), often abbreviated </w:t>
       </w:r>
-      <w:proofErr w:type="spellStart"/>
       <w:r>
         <w:rPr>
           <w:b/>
@@ -3572,7 +3569,6 @@
         </w:rPr>
         <w:t>asm</w:t>
       </w:r>
-      <w:proofErr w:type="spellEnd"/>
       <w:r>
         <w:rPr>
           <w:lang w:val="en-AU"/>
@@ -4110,8 +4106,6 @@
           </wp:inline>
         </w:drawing>
       </w:r>
-      <w:bookmarkStart w:id="6" w:name="_GoBack"/>
-      <w:bookmarkEnd w:id="6"/>
     </w:p>
     <w:p>
       <w:pPr>
@@ -4129,7 +4123,7 @@
           <w:lang w:val="en-AU"/>
         </w:rPr>
       </w:pPr>
-      <w:bookmarkStart w:id="7" w:name="_Toc18501636"/>
+      <w:bookmarkStart w:id="6" w:name="_Toc18501636"/>
       <w:r>
         <w:rPr>
           <w:lang w:val="en-AU"/>
@@ -4154,7 +4148,7 @@
         </w:rPr>
         <w:t>0</w:t>
       </w:r>
-      <w:bookmarkEnd w:id="7"/>
+      <w:bookmarkEnd w:id="6"/>
     </w:p>
     <w:p>
       <w:pPr>
@@ -9005,21 +8999,7 @@
         <w:rPr>
           <w:lang w:val="en-AU"/>
         </w:rPr>
-        <w:t xml:space="preserve">… </w:t>
-      </w:r>
-      <w:proofErr w:type="gramStart"/>
-      <w:r>
-        <w:rPr>
-          <w:lang w:val="en-AU"/>
-        </w:rPr>
-        <w:t>then</w:t>
-      </w:r>
-      <w:proofErr w:type="gramEnd"/>
-      <w:r>
-        <w:rPr>
-          <w:lang w:val="en-AU"/>
-        </w:rPr>
-        <w:t xml:space="preserve"> wait up to an hour while the libraries are created from their assembler source…</w:t>
+        <w:t>… then wait up to an hour while the libraries are created from their assembler source…</w:t>
       </w:r>
       <w:r>
         <w:rPr>
@@ -11728,7 +11708,7 @@
           <w:lang w:val="en-AU"/>
         </w:rPr>
       </w:pPr>
-      <w:bookmarkStart w:id="8" w:name="_Toc18501637"/>
+      <w:bookmarkStart w:id="7" w:name="_Toc18501637"/>
       <w:r>
         <w:rPr>
           <w:lang w:val="en-AU"/>
@@ -11736,7 +11716,7 @@
         <w:lastRenderedPageBreak/>
         <w:t>Using Visual Studio 2017</w:t>
       </w:r>
-      <w:bookmarkEnd w:id="8"/>
+      <w:bookmarkEnd w:id="7"/>
     </w:p>
     <w:p>
       <w:pPr>
@@ -11905,7 +11885,7 @@
                                     </pic:cNvPicPr>
                                   </pic:nvPicPr>
                                   <pic:blipFill>
-                                    <a:blip r:embed="rId59">
+                                    <a:blip r:embed="rId58">
                                       <a:extLst>
                                         <a:ext uri="{28A0092B-C50C-407E-A947-70E740481C1C}">
                                           <a14:useLocalDpi xmlns:a14="http://schemas.microsoft.com/office/drawing/2010/main" val="0"/>
@@ -12333,7 +12313,7 @@
                     <pic:cNvPicPr/>
                   </pic:nvPicPr>
                   <pic:blipFill>
-                    <a:blip r:embed="rId60"/>
+                    <a:blip r:embed="rId59"/>
                     <a:stretch>
                       <a:fillRect/>
                     </a:stretch>
@@ -12431,108 +12411,41 @@
         <w:rPr>
           <w:lang w:val="en-AU"/>
         </w:rPr>
-        <w:t>This will now build any .</w:t>
-      </w:r>
-      <w:proofErr w:type="spellStart"/>
-      <w:r>
-        <w:rPr>
-          <w:lang w:val="en-AU"/>
-        </w:rPr>
-        <w:t>asm</w:t>
-      </w:r>
-      <w:proofErr w:type="spellEnd"/>
-      <w:r>
-        <w:rPr>
-          <w:lang w:val="en-AU"/>
-        </w:rPr>
-        <w:t xml:space="preserve"> file in the project with ml/ml64 depending on your project configuration. But there is still no project item for .</w:t>
-      </w:r>
-      <w:proofErr w:type="spellStart"/>
-      <w:r>
-        <w:rPr>
-          <w:lang w:val="en-AU"/>
-        </w:rPr>
-        <w:t>asm</w:t>
-      </w:r>
-      <w:proofErr w:type="spellEnd"/>
-      <w:r>
-        <w:rPr>
-          <w:lang w:val="en-AU"/>
-        </w:rPr>
-        <w:t xml:space="preserve"> files. To add these you can simply select new C++ file (.</w:t>
-      </w:r>
-      <w:proofErr w:type="spellStart"/>
-      <w:r>
-        <w:rPr>
-          <w:lang w:val="en-AU"/>
-        </w:rPr>
-        <w:t>cpp</w:t>
-      </w:r>
-      <w:proofErr w:type="spellEnd"/>
-      <w:r>
-        <w:rPr>
-          <w:lang w:val="en-AU"/>
-        </w:rPr>
-        <w:t xml:space="preserve">) in the add new item window and when you name it, </w:t>
+        <w:t xml:space="preserve">This will now build any .asm file in the project with ml/ml64 depending on your project configuration. But there is still no project item for .asm files. To add these you can simply select new C++ file (.cpp) in the add new item window and when you name it, </w:t>
       </w:r>
       <w:r>
         <w:rPr>
           <w:b/>
           <w:lang w:val="en-AU"/>
         </w:rPr>
-        <w:t xml:space="preserve">make sure you give it </w:t>
-      </w:r>
-      <w:proofErr w:type="gramStart"/>
+        <w:t xml:space="preserve">make sure you give it a </w:t>
+      </w:r>
       <w:r>
         <w:rPr>
           <w:b/>
           <w:lang w:val="en-AU"/>
         </w:rPr>
-        <w:t>a</w:t>
-      </w:r>
-      <w:proofErr w:type="gramEnd"/>
+        <w:t>“</w:t>
+      </w:r>
       <w:r>
         <w:rPr>
           <w:b/>
           <w:lang w:val="en-AU"/>
         </w:rPr>
-        <w:t xml:space="preserve"> </w:t>
+        <w:t>.asm</w:t>
       </w:r>
       <w:r>
         <w:rPr>
           <w:b/>
           <w:lang w:val="en-AU"/>
         </w:rPr>
-        <w:t>“</w:t>
+        <w:t>”</w:t>
       </w:r>
       <w:r>
         <w:rPr>
           <w:b/>
           <w:lang w:val="en-AU"/>
         </w:rPr>
-        <w:t>.</w:t>
-      </w:r>
-      <w:proofErr w:type="spellStart"/>
-      <w:r>
-        <w:rPr>
-          <w:b/>
-          <w:lang w:val="en-AU"/>
-        </w:rPr>
-        <w:t>asm</w:t>
-      </w:r>
-      <w:proofErr w:type="spellEnd"/>
-      <w:r>
-        <w:rPr>
-          <w:b/>
-          <w:lang w:val="en-AU"/>
-        </w:rPr>
-        <w:t>”</w:t>
-      </w:r>
-      <w:r>
-        <w:rPr>
-          <w:b/>
-          <w:lang w:val="en-AU"/>
-        </w:rPr>
         <w:t xml:space="preserve"> extension.</w:t>
       </w:r>
     </w:p>
@@ -12546,21 +12459,7 @@
         <w:rPr>
           <w:lang w:val="en-AU"/>
         </w:rPr>
-        <w:t>If you added any .</w:t>
-      </w:r>
-      <w:proofErr w:type="spellStart"/>
-      <w:r>
-        <w:rPr>
-          <w:lang w:val="en-AU"/>
-        </w:rPr>
-        <w:t>asm</w:t>
-      </w:r>
-      <w:proofErr w:type="spellEnd"/>
-      <w:r>
-        <w:rPr>
-          <w:lang w:val="en-AU"/>
-        </w:rPr>
-        <w:t xml:space="preserve"> files to the project before you enabled </w:t>
+        <w:t xml:space="preserve">If you added any .asm files to the project before you enabled </w:t>
       </w:r>
       <w:r>
         <w:rPr>
@@ -12572,21 +12471,7 @@
         <w:rPr>
           <w:lang w:val="en-AU"/>
         </w:rPr>
-        <w:t xml:space="preserve"> support, these .</w:t>
-      </w:r>
-      <w:proofErr w:type="spellStart"/>
-      <w:r>
-        <w:rPr>
-          <w:lang w:val="en-AU"/>
-        </w:rPr>
-        <w:t>asm</w:t>
-      </w:r>
-      <w:proofErr w:type="spellEnd"/>
-      <w:r>
-        <w:rPr>
-          <w:lang w:val="en-AU"/>
-        </w:rPr>
-        <w:t xml:space="preserve"> files will not automatically be changed to build with </w:t>
+        <w:t xml:space="preserve"> support, these .asm files will not automatically be changed to build with </w:t>
       </w:r>
       <w:r>
         <w:rPr>
@@ -13033,7 +12918,7 @@
                     <pic:cNvPicPr/>
                   </pic:nvPicPr>
                   <pic:blipFill>
-                    <a:blip r:embed="rId61"/>
+                    <a:blip r:embed="rId60"/>
                     <a:stretch>
                       <a:fillRect/>
                     </a:stretch>
@@ -13116,16 +13001,8 @@
         <w:rPr>
           <w:lang w:val="en-AU"/>
         </w:rPr>
-        <w:t xml:space="preserve">Below is the window that shows a new project being added before a MASM file is created or </w:t>
-      </w:r>
-      <w:proofErr w:type="gramStart"/>
-      <w:r>
-        <w:rPr>
-          <w:lang w:val="en-AU"/>
-        </w:rPr>
-        <w:t>included:</w:t>
-      </w:r>
-      <w:proofErr w:type="gramEnd"/>
+        <w:t>Below is the window that shows a new project being added before a MASM file is created or included:</w:t>
+      </w:r>
     </w:p>
     <w:p>
       <w:pPr>
@@ -13312,7 +13189,7 @@
                     <pic:cNvPicPr/>
                   </pic:nvPicPr>
                   <pic:blipFill>
-                    <a:blip r:embed="rId62"/>
+                    <a:blip r:embed="rId61"/>
                     <a:stretch>
                       <a:fillRect/>
                     </a:stretch>
@@ -13374,21 +13251,7 @@
         <w:rPr>
           <w:lang w:val="en-AU"/>
         </w:rPr>
-        <w:t xml:space="preserve"> with the first ASM file being added to the </w:t>
-      </w:r>
-      <w:proofErr w:type="gramStart"/>
-      <w:r>
-        <w:rPr>
-          <w:lang w:val="en-AU"/>
-        </w:rPr>
-        <w:t>project.</w:t>
-      </w:r>
-      <w:proofErr w:type="gramEnd"/>
-      <w:r>
-        <w:rPr>
-          <w:lang w:val="en-AU"/>
-        </w:rPr>
-        <w:t xml:space="preserve"> Create a new project item in the project with the Project-&gt;Add New Item menu. </w:t>
+        <w:t xml:space="preserve"> with the first ASM file being added to the project. Create a new project item in the project with the Project-&gt;Add New Item menu. </w:t>
       </w:r>
       <w:r>
         <w:rPr>
@@ -13412,21 +13275,7 @@
         <w:rPr>
           <w:lang w:val="en-AU"/>
         </w:rPr>
-        <w:t xml:space="preserve"> new file with the .</w:t>
-      </w:r>
-      <w:proofErr w:type="spellStart"/>
-      <w:r>
-        <w:rPr>
-          <w:lang w:val="en-AU"/>
-        </w:rPr>
-        <w:t>asm</w:t>
-      </w:r>
-      <w:proofErr w:type="spellEnd"/>
-      <w:r>
-        <w:rPr>
-          <w:lang w:val="en-AU"/>
-        </w:rPr>
-        <w:t xml:space="preserve"> file extension as in the example below:</w:t>
+        <w:t xml:space="preserve"> new file with the .asm file extension as in the example below:</w:t>
       </w:r>
     </w:p>
     <w:p>
@@ -13752,7 +13601,7 @@
                     <pic:cNvPicPr/>
                   </pic:nvPicPr>
                   <pic:blipFill rotWithShape="1">
-                    <a:blip r:embed="rId63"/>
+                    <a:blip r:embed="rId62"/>
                     <a:srcRect l="54327" b="16524"/>
                     <a:stretch/>
                   </pic:blipFill>
@@ -14103,7 +13952,7 @@
                     <pic:cNvPicPr/>
                   </pic:nvPicPr>
                   <pic:blipFill>
-                    <a:blip r:embed="rId64"/>
+                    <a:blip r:embed="rId63"/>
                     <a:stretch>
                       <a:fillRect/>
                     </a:stretch>
@@ -14479,7 +14328,7 @@
                     <pic:cNvPicPr/>
                   </pic:nvPicPr>
                   <pic:blipFill rotWithShape="1">
-                    <a:blip r:embed="rId65"/>
+                    <a:blip r:embed="rId64"/>
                     <a:srcRect l="9615" b="13676"/>
                     <a:stretch/>
                   </pic:blipFill>
@@ -14754,7 +14603,7 @@
                     <pic:cNvPicPr/>
                   </pic:nvPicPr>
                   <pic:blipFill>
-                    <a:blip r:embed="rId66"/>
+                    <a:blip r:embed="rId65"/>
                     <a:stretch>
                       <a:fillRect/>
                     </a:stretch>
@@ -15140,7 +14989,7 @@
                     <pic:cNvPicPr/>
                   </pic:nvPicPr>
                   <pic:blipFill rotWithShape="1">
-                    <a:blip r:embed="rId67"/>
+                    <a:blip r:embed="rId66"/>
                     <a:srcRect l="53205" t="1708" r="321" b="26211"/>
                     <a:stretch/>
                   </pic:blipFill>
@@ -15673,7 +15522,7 @@
                     <pic:cNvPicPr/>
                   </pic:nvPicPr>
                   <pic:blipFill rotWithShape="1">
-                    <a:blip r:embed="rId68"/>
+                    <a:blip r:embed="rId67"/>
                     <a:srcRect l="16827" t="9972" r="28686" b="17094"/>
                     <a:stretch/>
                   </pic:blipFill>
@@ -16026,7 +15875,7 @@
                     <pic:cNvPicPr/>
                   </pic:nvPicPr>
                   <pic:blipFill rotWithShape="1">
-                    <a:blip r:embed="rId69"/>
+                    <a:blip r:embed="rId68"/>
                     <a:srcRect l="9936" t="1" r="58013" b="41310"/>
                     <a:stretch/>
                   </pic:blipFill>
@@ -16397,7 +16246,7 @@
                     <pic:cNvPicPr/>
                   </pic:nvPicPr>
                   <pic:blipFill>
-                    <a:blip r:embed="rId70"/>
+                    <a:blip r:embed="rId69"/>
                     <a:stretch>
                       <a:fillRect/>
                     </a:stretch>
@@ -16712,7 +16561,7 @@
                     <pic:cNvPicPr/>
                   </pic:nvPicPr>
                   <pic:blipFill rotWithShape="1">
-                    <a:blip r:embed="rId71"/>
+                    <a:blip r:embed="rId70"/>
                     <a:srcRect l="9615" b="14245"/>
                     <a:stretch/>
                   </pic:blipFill>
@@ -16773,55 +16622,55 @@
           <w:lang w:val="en-AU"/>
         </w:rPr>
       </w:pPr>
-      <w:bookmarkStart w:id="9" w:name="_Toc18501638"/>
+      <w:bookmarkStart w:id="8" w:name="_Toc18501638"/>
       <w:r>
         <w:rPr>
           <w:lang w:val="en-AU"/>
         </w:rPr>
         <w:t>Create and compile trivial programs that can run on a Windows machine</w:t>
       </w:r>
+      <w:bookmarkEnd w:id="8"/>
+      <w:r>
+        <w:rPr>
+          <w:lang w:val="en-AU"/>
+        </w:rPr>
+        <w:t xml:space="preserve"> </w:t>
+      </w:r>
+    </w:p>
+    <w:p>
+      <w:pPr>
+        <w:rPr>
+          <w:lang w:val="en-AU"/>
+        </w:rPr>
+      </w:pPr>
+      <w:r>
+        <w:rPr>
+          <w:lang w:val="en-AU"/>
+        </w:rPr>
+        <w:t>Instructions in this section are the same for any development environment.</w:t>
+      </w:r>
+      <w:r>
+        <w:rPr>
+          <w:lang w:val="en-AU"/>
+        </w:rPr>
+        <w:t xml:space="preserve"> This section requires the MASM SDK to already be installed in c:\MASM32. See the tools and techniques section if the SDK isn’t already installed with Visual MASM 2.00. </w:t>
+      </w:r>
+    </w:p>
+    <w:p>
+      <w:pPr>
+        <w:pStyle w:val="Heading2"/>
+        <w:rPr>
+          <w:lang w:val="en-AU"/>
+        </w:rPr>
+      </w:pPr>
+      <w:bookmarkStart w:id="9" w:name="_Toc18501639"/>
+      <w:r>
+        <w:rPr>
+          <w:lang w:val="en-AU"/>
+        </w:rPr>
+        <w:t>Demo 1</w:t>
+      </w:r>
       <w:bookmarkEnd w:id="9"/>
-      <w:r>
-        <w:rPr>
-          <w:lang w:val="en-AU"/>
-        </w:rPr>
-        <w:t xml:space="preserve"> </w:t>
-      </w:r>
-    </w:p>
-    <w:p>
-      <w:pPr>
-        <w:rPr>
-          <w:lang w:val="en-AU"/>
-        </w:rPr>
-      </w:pPr>
-      <w:r>
-        <w:rPr>
-          <w:lang w:val="en-AU"/>
-        </w:rPr>
-        <w:t>Instructions in this section are the same for any development environment.</w:t>
-      </w:r>
-      <w:r>
-        <w:rPr>
-          <w:lang w:val="en-AU"/>
-        </w:rPr>
-        <w:t xml:space="preserve"> This section requires the MASM SDK to already be installed in c:\MASM32. See the tools and techniques section if the SDK isn’t already installed with Visual MASM 2.00. </w:t>
-      </w:r>
-    </w:p>
-    <w:p>
-      <w:pPr>
-        <w:pStyle w:val="Heading2"/>
-        <w:rPr>
-          <w:lang w:val="en-AU"/>
-        </w:rPr>
-      </w:pPr>
-      <w:bookmarkStart w:id="10" w:name="_Toc18501639"/>
-      <w:r>
-        <w:rPr>
-          <w:lang w:val="en-AU"/>
-        </w:rPr>
-        <w:t>Demo 1</w:t>
-      </w:r>
-      <w:bookmarkEnd w:id="10"/>
     </w:p>
     <w:p>
       <w:pPr>
@@ -16881,16 +16730,8 @@
         <w:rPr>
           <w:lang w:val="en-AU"/>
         </w:rPr>
-        <w:t xml:space="preserve"> In the next section, the executable will be viewed as bytecode. Below is the converter being used in Visual </w:t>
-      </w:r>
-      <w:proofErr w:type="gramStart"/>
-      <w:r>
-        <w:rPr>
-          <w:lang w:val="en-AU"/>
-        </w:rPr>
-        <w:t>Studio:</w:t>
-      </w:r>
-      <w:proofErr w:type="gramEnd"/>
+        <w:t xml:space="preserve"> In the next section, the executable will be viewed as bytecode. Below is the converter being used in Visual Studio:</w:t>
+      </w:r>
     </w:p>
     <w:p>
       <w:pPr>
@@ -16918,7 +16759,7 @@
                     <pic:cNvPicPr/>
                   </pic:nvPicPr>
                   <pic:blipFill rotWithShape="1">
-                    <a:blip r:embed="rId72"/>
+                    <a:blip r:embed="rId71"/>
                     <a:srcRect r="49519" b="41596"/>
                     <a:stretch/>
                   </pic:blipFill>
@@ -16971,7 +16812,7 @@
                     <pic:cNvPicPr/>
                   </pic:nvPicPr>
                   <pic:blipFill>
-                    <a:blip r:embed="rId73"/>
+                    <a:blip r:embed="rId72"/>
                     <a:stretch>
                       <a:fillRect/>
                     </a:stretch>
@@ -17059,7 +16900,7 @@
                     <pic:cNvPicPr/>
                   </pic:nvPicPr>
                   <pic:blipFill>
-                    <a:blip r:embed="rId74"/>
+                    <a:blip r:embed="rId73"/>
                     <a:stretch>
                       <a:fillRect/>
                     </a:stretch>
@@ -17155,7 +16996,7 @@
                     <pic:cNvPicPr/>
                   </pic:nvPicPr>
                   <pic:blipFill rotWithShape="1">
-                    <a:blip r:embed="rId75"/>
+                    <a:blip r:embed="rId74"/>
                     <a:srcRect t="58427" b="31263"/>
                     <a:stretch/>
                   </pic:blipFill>
@@ -17324,7 +17165,6 @@
                       <wps:txbx>
                         <w:txbxContent>
                           <w:p>
-                            <w:proofErr w:type="gramStart"/>
                             <w:r>
                               <w:rPr>
                                 <w:rFonts w:ascii="Consolas" w:hAnsi="Consolas" w:cs="Consolas"/>
@@ -17332,37 +17172,7 @@
                                 <w:sz w:val="19"/>
                                 <w:szCs w:val="19"/>
                               </w:rPr>
-                              <w:t>print</w:t>
-                            </w:r>
-                            <w:proofErr w:type="gramEnd"/>
-                            <w:r>
-                              <w:rPr>
-                                <w:rFonts w:ascii="Consolas" w:hAnsi="Consolas" w:cs="Consolas"/>
-                                <w:color w:val="000000"/>
-                                <w:sz w:val="19"/>
-                                <w:szCs w:val="19"/>
-                              </w:rPr>
-                              <w:t xml:space="preserve"> </w:t>
-                            </w:r>
-                            <w:proofErr w:type="spellStart"/>
-                            <w:r>
-                              <w:rPr>
-                                <w:rFonts w:ascii="Consolas" w:hAnsi="Consolas" w:cs="Consolas"/>
-                                <w:color w:val="000000"/>
-                                <w:sz w:val="19"/>
-                                <w:szCs w:val="19"/>
-                              </w:rPr>
-                              <w:t>chr</w:t>
-                            </w:r>
-                            <w:proofErr w:type="spellEnd"/>
-                            <w:r>
-                              <w:rPr>
-                                <w:rFonts w:ascii="Consolas" w:hAnsi="Consolas" w:cs="Consolas"/>
-                                <w:color w:val="000000"/>
-                                <w:sz w:val="19"/>
-                                <w:szCs w:val="19"/>
-                              </w:rPr>
-                              <w:t>$("Hey, this doesn't work.",13,10)</w:t>
+                              <w:t>print chr$("Hey, this doesn't work.",13,10)</w:t>
                             </w:r>
                           </w:p>
                         </w:txbxContent>
@@ -17388,7 +17198,6 @@
                 <v:textbox style="mso-fit-shape-to-text:t">
                   <w:txbxContent>
                     <w:p>
-                      <w:proofErr w:type="gramStart"/>
                       <w:r>
                         <w:rPr>
                           <w:rFonts w:ascii="Consolas" w:hAnsi="Consolas" w:cs="Consolas"/>
@@ -17396,37 +17205,7 @@
                           <w:sz w:val="19"/>
                           <w:szCs w:val="19"/>
                         </w:rPr>
-                        <w:t>print</w:t>
-                      </w:r>
-                      <w:proofErr w:type="gramEnd"/>
-                      <w:r>
-                        <w:rPr>
-                          <w:rFonts w:ascii="Consolas" w:hAnsi="Consolas" w:cs="Consolas"/>
-                          <w:color w:val="000000"/>
-                          <w:sz w:val="19"/>
-                          <w:szCs w:val="19"/>
-                        </w:rPr>
-                        <w:t xml:space="preserve"> </w:t>
-                      </w:r>
-                      <w:proofErr w:type="spellStart"/>
-                      <w:r>
-                        <w:rPr>
-                          <w:rFonts w:ascii="Consolas" w:hAnsi="Consolas" w:cs="Consolas"/>
-                          <w:color w:val="000000"/>
-                          <w:sz w:val="19"/>
-                          <w:szCs w:val="19"/>
-                        </w:rPr>
-                        <w:t>chr</w:t>
-                      </w:r>
-                      <w:proofErr w:type="spellEnd"/>
-                      <w:r>
-                        <w:rPr>
-                          <w:rFonts w:ascii="Consolas" w:hAnsi="Consolas" w:cs="Consolas"/>
-                          <w:color w:val="000000"/>
-                          <w:sz w:val="19"/>
-                          <w:szCs w:val="19"/>
-                        </w:rPr>
-                        <w:t>$("Hey, this doesn't work.",13,10)</w:t>
+                        <w:t>print chr$("Hey, this doesn't work.",13,10)</w:t>
                       </w:r>
                     </w:p>
                   </w:txbxContent>
@@ -17503,21 +17282,7 @@
         <w:rPr>
           <w:lang w:val="en-AU"/>
         </w:rPr>
-        <w:t xml:space="preserve">Then print </w:t>
-      </w:r>
-      <w:proofErr w:type="spellStart"/>
-      <w:r>
-        <w:rPr>
-          <w:lang w:val="en-AU"/>
-        </w:rPr>
-        <w:t>chr</w:t>
-      </w:r>
-      <w:proofErr w:type="spellEnd"/>
-      <w:r>
-        <w:rPr>
-          <w:lang w:val="en-AU"/>
-        </w:rPr>
-        <w:t>(</w:t>
+        <w:t>Then print chr(</w:t>
       </w:r>
       <w:r>
         <w:rPr>
@@ -17549,21 +17314,7 @@
         <w:rPr>
           <w:lang w:val="en-AU"/>
         </w:rPr>
-        <w:t xml:space="preserve">Then print </w:t>
-      </w:r>
-      <w:proofErr w:type="spellStart"/>
-      <w:r>
-        <w:rPr>
-          <w:lang w:val="en-AU"/>
-        </w:rPr>
-        <w:t>chr</w:t>
-      </w:r>
-      <w:proofErr w:type="spellEnd"/>
-      <w:r>
-        <w:rPr>
-          <w:lang w:val="en-AU"/>
-        </w:rPr>
-        <w:t>(</w:t>
+        <w:t>Then print chr(</w:t>
       </w:r>
       <w:r>
         <w:rPr>
@@ -17725,19 +17476,11 @@
                                 <w:b/>
                               </w:rPr>
                             </w:pPr>
-                            <w:proofErr w:type="gramStart"/>
                             <w:r>
                               <w:rPr>
                                 <w:b/>
                               </w:rPr>
-                              <w:t>fc</w:t>
-                            </w:r>
-                            <w:proofErr w:type="gramEnd"/>
-                            <w:r>
-                              <w:rPr>
-                                <w:b/>
-                              </w:rPr>
-                              <w:t xml:space="preserve"> hello.exe hello_does_not_work.exe</w:t>
+                              <w:t>fc hello.exe hello_does_not_work.exe</w:t>
                             </w:r>
                           </w:p>
                         </w:txbxContent>
@@ -17768,19 +17511,11 @@
                           <w:b/>
                         </w:rPr>
                       </w:pPr>
-                      <w:proofErr w:type="gramStart"/>
                       <w:r>
                         <w:rPr>
                           <w:b/>
                         </w:rPr>
-                        <w:t>fc</w:t>
-                      </w:r>
-                      <w:proofErr w:type="gramEnd"/>
-                      <w:r>
-                        <w:rPr>
-                          <w:b/>
-                        </w:rPr>
-                        <w:t xml:space="preserve"> hello.exe hello_does_not_work.exe</w:t>
+                        <w:t>fc hello.exe hello_does_not_work.exe</w:t>
                       </w:r>
                     </w:p>
                   </w:txbxContent>
@@ -18957,14 +18692,7 @@
         <w:rPr>
           <w:lang w:val="en-AU"/>
         </w:rPr>
-        <w:t xml:space="preserve">This example is </w:t>
-      </w:r>
-      <w:proofErr w:type="gramStart"/>
-      <w:r>
-        <w:rPr>
-          <w:lang w:val="en-AU"/>
-        </w:rPr>
-        <w:t xml:space="preserve">159  </w:t>
+        <w:t xml:space="preserve">This example is 159  </w:t>
       </w:r>
       <w:r>
         <w:rPr>
@@ -18972,7 +18700,6 @@
         </w:rPr>
         <w:t>*</w:t>
       </w:r>
-      <w:proofErr w:type="gramEnd"/>
       <w:r>
         <w:rPr>
           <w:lang w:val="en-AU"/>
@@ -18999,14 +18726,14 @@
           <w:lang w:val="en-AU"/>
         </w:rPr>
       </w:pPr>
-      <w:bookmarkStart w:id="11" w:name="_Toc18501640"/>
+      <w:bookmarkStart w:id="10" w:name="_Toc18501640"/>
       <w:r>
         <w:rPr>
           <w:lang w:val="en-AU"/>
         </w:rPr>
         <w:t>View and understand the output of the compiled code</w:t>
       </w:r>
-      <w:bookmarkEnd w:id="11"/>
+      <w:bookmarkEnd w:id="10"/>
     </w:p>
     <w:p>
       <w:pPr>
@@ -19367,95 +19094,95 @@
           <w:lang w:val="en-AU"/>
         </w:rPr>
       </w:pPr>
-      <w:bookmarkStart w:id="12" w:name="_Toc18501641"/>
+      <w:bookmarkStart w:id="11" w:name="_Toc18501641"/>
       <w:r>
         <w:rPr>
           <w:lang w:val="en-AU"/>
         </w:rPr>
         <w:t>File Headers</w:t>
       </w:r>
+      <w:bookmarkEnd w:id="11"/>
+    </w:p>
+    <w:p>
+      <w:pPr>
+        <w:rPr>
+          <w:lang w:val="en-AU"/>
+        </w:rPr>
+      </w:pPr>
+      <w:r>
+        <w:rPr>
+          <w:lang w:val="en-AU"/>
+        </w:rPr>
+        <w:t>The “PE file headers” consist</w:t>
+      </w:r>
+      <w:r>
+        <w:rPr>
+          <w:lang w:val="en-AU"/>
+        </w:rPr>
+        <w:t xml:space="preserve"> of a Microsoft </w:t>
+      </w:r>
+      <w:r>
+        <w:rPr>
+          <w:b/>
+          <w:lang w:val="en-AU"/>
+        </w:rPr>
+        <w:t>MS-DOS stub</w:t>
+      </w:r>
+      <w:r>
+        <w:rPr>
+          <w:lang w:val="en-AU"/>
+        </w:rPr>
+        <w:t xml:space="preserve">, </w:t>
+      </w:r>
+      <w:r>
+        <w:rPr>
+          <w:b/>
+          <w:lang w:val="en-AU"/>
+        </w:rPr>
+        <w:t>the PE signature</w:t>
+      </w:r>
+      <w:r>
+        <w:rPr>
+          <w:lang w:val="en-AU"/>
+        </w:rPr>
+        <w:t xml:space="preserve">, the </w:t>
+      </w:r>
+      <w:r>
+        <w:rPr>
+          <w:b/>
+          <w:lang w:val="en-AU"/>
+        </w:rPr>
+        <w:t>COFF file header</w:t>
+      </w:r>
+      <w:r>
+        <w:rPr>
+          <w:lang w:val="en-AU"/>
+        </w:rPr>
+        <w:t>, and an optional header. A COFF object file header consists of a COFF file header and an optional header. In both cases, the file headers are followed immediately by section headers.</w:t>
+      </w:r>
+    </w:p>
+    <w:p>
+      <w:pPr>
+        <w:rPr>
+          <w:lang w:val="en-AU"/>
+        </w:rPr>
+      </w:pPr>
+    </w:p>
+    <w:p>
+      <w:pPr>
+        <w:pStyle w:val="Heading3"/>
+        <w:rPr>
+          <w:lang w:val="en-AU"/>
+        </w:rPr>
+      </w:pPr>
+      <w:bookmarkStart w:id="12" w:name="_Toc18501642"/>
+      <w:r>
+        <w:rPr>
+          <w:lang w:val="en-AU"/>
+        </w:rPr>
+        <w:t>MS-DOS Stub</w:t>
+      </w:r>
       <w:bookmarkEnd w:id="12"/>
-    </w:p>
-    <w:p>
-      <w:pPr>
-        <w:rPr>
-          <w:lang w:val="en-AU"/>
-        </w:rPr>
-      </w:pPr>
-      <w:r>
-        <w:rPr>
-          <w:lang w:val="en-AU"/>
-        </w:rPr>
-        <w:t>The “PE file headers” consist</w:t>
-      </w:r>
-      <w:r>
-        <w:rPr>
-          <w:lang w:val="en-AU"/>
-        </w:rPr>
-        <w:t xml:space="preserve"> of a Microsoft </w:t>
-      </w:r>
-      <w:r>
-        <w:rPr>
-          <w:b/>
-          <w:lang w:val="en-AU"/>
-        </w:rPr>
-        <w:t>MS-DOS stub</w:t>
-      </w:r>
-      <w:r>
-        <w:rPr>
-          <w:lang w:val="en-AU"/>
-        </w:rPr>
-        <w:t xml:space="preserve">, </w:t>
-      </w:r>
-      <w:r>
-        <w:rPr>
-          <w:b/>
-          <w:lang w:val="en-AU"/>
-        </w:rPr>
-        <w:t>the PE signature</w:t>
-      </w:r>
-      <w:r>
-        <w:rPr>
-          <w:lang w:val="en-AU"/>
-        </w:rPr>
-        <w:t xml:space="preserve">, the </w:t>
-      </w:r>
-      <w:r>
-        <w:rPr>
-          <w:b/>
-          <w:lang w:val="en-AU"/>
-        </w:rPr>
-        <w:t>COFF file header</w:t>
-      </w:r>
-      <w:r>
-        <w:rPr>
-          <w:lang w:val="en-AU"/>
-        </w:rPr>
-        <w:t>, and an optional header. A COFF object file header consists of a COFF file header and an optional header. In both cases, the file headers are followed immediately by section headers.</w:t>
-      </w:r>
-    </w:p>
-    <w:p>
-      <w:pPr>
-        <w:rPr>
-          <w:lang w:val="en-AU"/>
-        </w:rPr>
-      </w:pPr>
-    </w:p>
-    <w:p>
-      <w:pPr>
-        <w:pStyle w:val="Heading3"/>
-        <w:rPr>
-          <w:lang w:val="en-AU"/>
-        </w:rPr>
-      </w:pPr>
-      <w:bookmarkStart w:id="13" w:name="_Toc18501642"/>
-      <w:r>
-        <w:rPr>
-          <w:lang w:val="en-AU"/>
-        </w:rPr>
-        <w:t>MS-DOS Stub</w:t>
-      </w:r>
-      <w:bookmarkEnd w:id="13"/>
     </w:p>
     <w:p>
       <w:pPr>
@@ -19602,7 +19329,7 @@
                     <pic:cNvPicPr/>
                   </pic:nvPicPr>
                   <pic:blipFill rotWithShape="1">
-                    <a:blip r:embed="rId76"/>
+                    <a:blip r:embed="rId75"/>
                     <a:srcRect r="33494" b="25662"/>
                     <a:stretch/>
                   </pic:blipFill>
@@ -19642,7 +19369,7 @@
         </w:rPr>
         <w:t xml:space="preserve">The </w:t>
       </w:r>
-      <w:hyperlink r:id="rId77" w:history="1">
+      <w:hyperlink r:id="rId76" w:history="1">
         <w:r>
           <w:rPr>
             <w:rStyle w:val="Hyperlink"/>
@@ -19741,14 +19468,14 @@
           <w:lang w:val="en-AU"/>
         </w:rPr>
       </w:pPr>
-      <w:bookmarkStart w:id="14" w:name="_Toc18501643"/>
+      <w:bookmarkStart w:id="13" w:name="_Toc18501643"/>
       <w:r>
         <w:rPr>
           <w:lang w:val="en-AU"/>
         </w:rPr>
         <w:t>Portable Executable (PE) Signature</w:t>
       </w:r>
-      <w:bookmarkEnd w:id="14"/>
+      <w:bookmarkEnd w:id="13"/>
     </w:p>
     <w:p>
       <w:pPr>
@@ -19898,7 +19625,7 @@
                     <pic:cNvPicPr/>
                   </pic:nvPicPr>
                   <pic:blipFill rotWithShape="1">
-                    <a:blip r:embed="rId78"/>
+                    <a:blip r:embed="rId77"/>
                     <a:srcRect t="26879" r="48077" b="62411"/>
                     <a:stretch/>
                   </pic:blipFill>
@@ -19933,7 +19660,7 @@
           <w:lang w:val="en-AU"/>
         </w:rPr>
       </w:pPr>
-      <w:bookmarkStart w:id="15" w:name="_Toc18501644"/>
+      <w:bookmarkStart w:id="14" w:name="_Toc18501644"/>
       <w:r>
         <w:rPr>
           <w:lang w:val="en-AU"/>
@@ -19941,7 +19668,7 @@
         <w:lastRenderedPageBreak/>
         <w:t>COFF File Format Header</w:t>
       </w:r>
-      <w:bookmarkEnd w:id="15"/>
+      <w:bookmarkEnd w:id="14"/>
     </w:p>
     <w:p>
       <w:r>
@@ -19950,7 +19677,7 @@
       <w:r>
         <w:t xml:space="preserve"> </w:t>
       </w:r>
-      <w:hyperlink r:id="rId79" w:anchor="coff-file-header-object-and-image" w:history="1">
+      <w:hyperlink r:id="rId78" w:anchor="coff-file-header-object-and-image" w:history="1">
         <w:r>
           <w:rPr>
             <w:rStyle w:val="Hyperlink"/>
@@ -20409,7 +20136,7 @@
               </w:rPr>
               <w:t>This appears as low-byte first (</w:t>
             </w:r>
-            <w:hyperlink r:id="rId80" w:anchor="Atomic_element_size_8-bit" w:history="1">
+            <w:hyperlink r:id="rId79" w:anchor="Atomic_element_size_8-bit" w:history="1">
               <w:r>
                 <w:rPr>
                   <w:rStyle w:val="Hyperlink"/>
@@ -21210,27 +20937,7 @@
                 <w:sz w:val="21"/>
                 <w:szCs w:val="21"/>
               </w:rPr>
-              <w:t xml:space="preserve">Locations </w:t>
-            </w:r>
-            <w:proofErr w:type="spellStart"/>
-            <w:r>
-              <w:rPr>
-                <w:rFonts w:ascii="Segoe UI" w:hAnsi="Segoe UI" w:cs="Segoe UI"/>
-                <w:color w:val="000000"/>
-                <w:sz w:val="21"/>
-                <w:szCs w:val="21"/>
-              </w:rPr>
-              <w:t>bc</w:t>
-            </w:r>
-            <w:proofErr w:type="spellEnd"/>
-            <w:r>
-              <w:rPr>
-                <w:rFonts w:ascii="Segoe UI" w:hAnsi="Segoe UI" w:cs="Segoe UI"/>
-                <w:color w:val="000000"/>
-                <w:sz w:val="21"/>
-                <w:szCs w:val="21"/>
-              </w:rPr>
-              <w:t xml:space="preserve"> to bf hex contain all zeroes!</w:t>
+              <w:t>Locations bc to bf hex contain all zeroes!</w:t>
             </w:r>
           </w:p>
         </w:tc>
@@ -21878,7 +21585,7 @@
               </w:rPr>
               <w:t xml:space="preserve">The flags that indicate the attributes of the file. For specific flag values, see </w:t>
             </w:r>
-            <w:hyperlink r:id="rId81" w:anchor="characteristics" w:history="1">
+            <w:hyperlink r:id="rId80" w:anchor="characteristics" w:history="1">
               <w:r>
                 <w:rPr>
                   <w:rStyle w:val="Hyperlink"/>
@@ -22027,8 +21734,8 @@
           <w:lang w:val="en-AU"/>
         </w:rPr>
       </w:pPr>
-      <w:bookmarkStart w:id="16" w:name="_Ref18489767"/>
-      <w:bookmarkStart w:id="17" w:name="_Toc18501645"/>
+      <w:bookmarkStart w:id="15" w:name="_Ref18489767"/>
+      <w:bookmarkStart w:id="16" w:name="_Toc18501645"/>
       <w:r>
         <w:rPr>
           <w:lang w:val="en-AU"/>
@@ -22054,27 +21761,27 @@
         </w:rPr>
         <w:t>echniques</w:t>
       </w:r>
+      <w:bookmarkEnd w:id="15"/>
       <w:bookmarkEnd w:id="16"/>
+    </w:p>
+    <w:p>
+      <w:pPr>
+        <w:pStyle w:val="Heading2"/>
+        <w:rPr>
+          <w:lang w:val="en-AU"/>
+        </w:rPr>
+      </w:pPr>
+      <w:bookmarkStart w:id="17" w:name="_Toc18501646"/>
+      <w:r>
+        <w:rPr>
+          <w:lang w:val="en-AU"/>
+        </w:rPr>
+        <w:t>Why am I doing this?</w:t>
+      </w:r>
       <w:bookmarkEnd w:id="17"/>
     </w:p>
     <w:p>
       <w:pPr>
-        <w:pStyle w:val="Heading2"/>
-        <w:rPr>
-          <w:lang w:val="en-AU"/>
-        </w:rPr>
-      </w:pPr>
-      <w:bookmarkStart w:id="18" w:name="_Toc18501646"/>
-      <w:r>
-        <w:rPr>
-          <w:lang w:val="en-AU"/>
-        </w:rPr>
-        <w:t>Why am I doing this?</w:t>
-      </w:r>
-      <w:bookmarkEnd w:id="18"/>
-    </w:p>
-    <w:p>
-      <w:pPr>
         <w:rPr>
           <w:lang w:val="en-AU"/>
         </w:rPr>
@@ -22104,7 +21811,7 @@
           <w:lang w:val="en-AU"/>
         </w:rPr>
       </w:pPr>
-      <w:hyperlink r:id="rId82" w:history="1">
+      <w:hyperlink r:id="rId81" w:history="1">
         <w:r>
           <w:rPr>
             <w:rStyle w:val="Hyperlink"/>
@@ -22120,14 +21827,14 @@
           <w:lang w:val="en-AU"/>
         </w:rPr>
       </w:pPr>
-      <w:bookmarkStart w:id="19" w:name="_Toc18501647"/>
+      <w:bookmarkStart w:id="18" w:name="_Toc18501647"/>
       <w:r>
         <w:rPr>
           <w:lang w:val="en-AU"/>
         </w:rPr>
         <w:t>Free isn’t always the same as Good</w:t>
       </w:r>
-      <w:bookmarkEnd w:id="19"/>
+      <w:bookmarkEnd w:id="18"/>
     </w:p>
     <w:p>
       <w:pPr>
@@ -22285,7 +21992,7 @@
         </w:rPr>
         <w:t xml:space="preserve">More tools can be found in the </w:t>
       </w:r>
-      <w:hyperlink r:id="rId83" w:history="1">
+      <w:hyperlink r:id="rId82" w:history="1">
         <w:r>
           <w:rPr>
             <w:rStyle w:val="Hyperlink"/>
@@ -22346,7 +22053,7 @@
           <w:lang w:val="en-AU"/>
         </w:rPr>
       </w:pPr>
-      <w:bookmarkStart w:id="20" w:name="_Toc18501648"/>
+      <w:bookmarkStart w:id="19" w:name="_Toc18501648"/>
       <w:r>
         <w:rPr>
           <w:lang w:val="en-AU"/>
@@ -22389,86 +22096,86 @@
         </w:rPr>
         <w:t>”</w:t>
       </w:r>
+      <w:bookmarkEnd w:id="19"/>
+    </w:p>
+    <w:p>
+      <w:pPr>
+        <w:pStyle w:val="Heading3"/>
+        <w:rPr>
+          <w:lang w:val="en-AU"/>
+        </w:rPr>
+      </w:pPr>
+      <w:bookmarkStart w:id="20" w:name="_Toc18501649"/>
+      <w:r>
+        <w:rPr>
+          <w:lang w:val="en-AU"/>
+        </w:rPr>
+        <w:t>MASM32 DUMPPE</w:t>
+      </w:r>
       <w:bookmarkEnd w:id="20"/>
     </w:p>
     <w:p>
       <w:pPr>
+        <w:rPr>
+          <w:lang w:val="en-AU"/>
+        </w:rPr>
+      </w:pPr>
+      <w:r>
+        <w:rPr>
+          <w:lang w:val="en-AU"/>
+        </w:rPr>
+        <w:t xml:space="preserve">This utility is downloaded as part of the MASM32 tool set and outputs all of the header information in a human readable format. This tool is to be used to </w:t>
+      </w:r>
+      <w:r>
+        <w:rPr>
+          <w:b/>
+          <w:lang w:val="en-AU"/>
+        </w:rPr>
+        <w:t xml:space="preserve">answer </w:t>
+      </w:r>
+      <w:r>
+        <w:rPr>
+          <w:b/>
+          <w:lang w:val="en-AU"/>
+        </w:rPr>
+        <w:t>some</w:t>
+      </w:r>
+      <w:r>
+        <w:rPr>
+          <w:b/>
+          <w:lang w:val="en-AU"/>
+        </w:rPr>
+        <w:t xml:space="preserve"> of the questions in the Capture-The-Flag report</w:t>
+      </w:r>
+      <w:r>
+        <w:rPr>
+          <w:lang w:val="en-AU"/>
+        </w:rPr>
+        <w:t>. The location of this utility is mentioned later in this section.</w:t>
+      </w:r>
+    </w:p>
+    <w:p>
+      <w:pPr>
+        <w:rPr>
+          <w:lang w:val="en-AU"/>
+        </w:rPr>
+      </w:pPr>
+    </w:p>
+    <w:p>
+      <w:pPr>
         <w:pStyle w:val="Heading3"/>
         <w:rPr>
           <w:lang w:val="en-AU"/>
         </w:rPr>
       </w:pPr>
-      <w:bookmarkStart w:id="21" w:name="_Toc18501649"/>
-      <w:r>
-        <w:rPr>
-          <w:lang w:val="en-AU"/>
-        </w:rPr>
-        <w:t>MASM32 DUMPPE</w:t>
+      <w:bookmarkStart w:id="21" w:name="_Toc18501650"/>
+      <w:r>
+        <w:rPr>
+          <w:lang w:val="en-AU"/>
+        </w:rPr>
+        <w:t>MASM32 DUMPBIN</w:t>
       </w:r>
       <w:bookmarkEnd w:id="21"/>
-    </w:p>
-    <w:p>
-      <w:pPr>
-        <w:rPr>
-          <w:lang w:val="en-AU"/>
-        </w:rPr>
-      </w:pPr>
-      <w:r>
-        <w:rPr>
-          <w:lang w:val="en-AU"/>
-        </w:rPr>
-        <w:t xml:space="preserve">This utility is downloaded as part of the MASM32 tool set and outputs all of the header information in a human readable format. This tool is to be used to </w:t>
-      </w:r>
-      <w:r>
-        <w:rPr>
-          <w:b/>
-          <w:lang w:val="en-AU"/>
-        </w:rPr>
-        <w:t xml:space="preserve">answer </w:t>
-      </w:r>
-      <w:r>
-        <w:rPr>
-          <w:b/>
-          <w:lang w:val="en-AU"/>
-        </w:rPr>
-        <w:t>some</w:t>
-      </w:r>
-      <w:r>
-        <w:rPr>
-          <w:b/>
-          <w:lang w:val="en-AU"/>
-        </w:rPr>
-        <w:t xml:space="preserve"> of the questions in the Capture-The-Flag report</w:t>
-      </w:r>
-      <w:r>
-        <w:rPr>
-          <w:lang w:val="en-AU"/>
-        </w:rPr>
-        <w:t>. The location of this utility is mentioned later in this section.</w:t>
-      </w:r>
-    </w:p>
-    <w:p>
-      <w:pPr>
-        <w:rPr>
-          <w:lang w:val="en-AU"/>
-        </w:rPr>
-      </w:pPr>
-    </w:p>
-    <w:p>
-      <w:pPr>
-        <w:pStyle w:val="Heading3"/>
-        <w:rPr>
-          <w:lang w:val="en-AU"/>
-        </w:rPr>
-      </w:pPr>
-      <w:bookmarkStart w:id="22" w:name="_Toc18501650"/>
-      <w:r>
-        <w:rPr>
-          <w:lang w:val="en-AU"/>
-        </w:rPr>
-        <w:t>MASM32 DUMPBIN</w:t>
-      </w:r>
-      <w:bookmarkEnd w:id="22"/>
     </w:p>
     <w:p>
       <w:pPr>
@@ -22568,22 +22275,14 @@
           <w:lang w:val="en-AU"/>
         </w:rPr>
       </w:pPr>
-      <w:bookmarkStart w:id="23" w:name="_Toc18501651"/>
-      <w:r>
-        <w:rPr>
-          <w:lang w:val="en-AU"/>
-        </w:rPr>
-        <w:t xml:space="preserve">Code De-compiler such as IDA or </w:t>
-      </w:r>
-      <w:proofErr w:type="spellStart"/>
-      <w:r>
-        <w:rPr>
-          <w:lang w:val="en-AU"/>
-        </w:rPr>
-        <w:t>Ghidra</w:t>
-      </w:r>
-      <w:bookmarkEnd w:id="23"/>
-      <w:proofErr w:type="spellEnd"/>
+      <w:bookmarkStart w:id="22" w:name="_Toc18501651"/>
+      <w:r>
+        <w:rPr>
+          <w:lang w:val="en-AU"/>
+        </w:rPr>
+        <w:t>Code De-compiler such as IDA or Ghidra</w:t>
+      </w:r>
+      <w:bookmarkEnd w:id="22"/>
     </w:p>
     <w:p>
       <w:pPr>
@@ -22718,129 +22417,93 @@
         <w:rPr>
           <w:lang w:val="en-AU"/>
         </w:rPr>
-        <w:t xml:space="preserve">Both IDA version 7 and </w:t>
-      </w:r>
-      <w:proofErr w:type="spellStart"/>
-      <w:r>
-        <w:rPr>
-          <w:lang w:val="en-AU"/>
-        </w:rPr>
-        <w:t>Ghidra</w:t>
-      </w:r>
-      <w:proofErr w:type="spellEnd"/>
-      <w:r>
-        <w:rPr>
-          <w:lang w:val="en-AU"/>
-        </w:rPr>
-        <w:t xml:space="preserve"> are free to anyone for non-commercial use.</w:t>
-      </w:r>
-    </w:p>
-    <w:p>
-      <w:pPr>
-        <w:rPr>
-          <w:lang w:val="en-AU"/>
-        </w:rPr>
-      </w:pPr>
-      <w:proofErr w:type="spellStart"/>
-      <w:r>
-        <w:rPr>
-          <w:lang w:val="en-AU"/>
-        </w:rPr>
-        <w:t>Ghidra</w:t>
-      </w:r>
-      <w:proofErr w:type="spellEnd"/>
+        <w:t>Both IDA version 7 and Ghidra are free to anyone for non-commercial use.</w:t>
+      </w:r>
+    </w:p>
+    <w:p>
+      <w:pPr>
+        <w:rPr>
+          <w:lang w:val="en-AU"/>
+        </w:rPr>
+      </w:pPr>
+      <w:r>
+        <w:rPr>
+          <w:lang w:val="en-AU"/>
+        </w:rPr>
+        <w:t xml:space="preserve">Ghidra </w:t>
+      </w:r>
+      <w:r>
+        <w:rPr>
+          <w:lang w:val="en-AU"/>
+        </w:rPr>
+        <w:t xml:space="preserve">was </w:t>
+      </w:r>
+      <w:r>
+        <w:rPr>
+          <w:lang w:val="en-AU"/>
+        </w:rPr>
+        <w:t>developed by the</w:t>
+      </w:r>
+      <w:r>
+        <w:rPr>
+          <w:lang w:val="en-AU"/>
+        </w:rPr>
+        <w:t xml:space="preserve"> United States</w:t>
+      </w:r>
+      <w:r>
+        <w:rPr>
+          <w:lang w:val="en-AU"/>
+        </w:rPr>
+        <w:t xml:space="preserve"> National Security Agency (NSA). The binaries were released at RSA Conference in March 2019, the sources were publish</w:t>
+      </w:r>
+      <w:r>
+        <w:rPr>
+          <w:lang w:val="en-AU"/>
+        </w:rPr>
+        <w:t xml:space="preserve">ed one month later on GitHub. Ghidra is </w:t>
+      </w:r>
+      <w:r>
+        <w:rPr>
+          <w:lang w:val="en-AU"/>
+        </w:rPr>
+        <w:t>seen by many security research</w:t>
+      </w:r>
+      <w:r>
+        <w:rPr>
+          <w:lang w:val="en-AU"/>
+        </w:rPr>
+        <w:t>ers as a competitor to IDA Pro</w:t>
+      </w:r>
+      <w:r>
+        <w:rPr>
+          <w:lang w:val="en-AU"/>
+        </w:rPr>
+        <w:t xml:space="preserve"> and JEB De</w:t>
+      </w:r>
+      <w:r>
+        <w:rPr>
+          <w:lang w:val="en-AU"/>
+        </w:rPr>
+        <w:t>-</w:t>
+      </w:r>
+      <w:r>
+        <w:rPr>
+          <w:lang w:val="en-AU"/>
+        </w:rPr>
+        <w:t>compiler</w:t>
+      </w:r>
+      <w:r>
+        <w:rPr>
+          <w:lang w:val="en-AU"/>
+        </w:rPr>
+        <w:t xml:space="preserve">. </w:t>
+      </w:r>
       <w:r>
         <w:rPr>
           <w:lang w:val="en-AU"/>
         </w:rPr>
         <w:t xml:space="preserve"> </w:t>
       </w:r>
-      <w:r>
-        <w:rPr>
-          <w:lang w:val="en-AU"/>
-        </w:rPr>
-        <w:t xml:space="preserve">was </w:t>
-      </w:r>
-      <w:r>
-        <w:rPr>
-          <w:lang w:val="en-AU"/>
-        </w:rPr>
-        <w:t>developed by the</w:t>
-      </w:r>
-      <w:r>
-        <w:rPr>
-          <w:lang w:val="en-AU"/>
-        </w:rPr>
-        <w:t xml:space="preserve"> United States</w:t>
-      </w:r>
-      <w:r>
-        <w:rPr>
-          <w:lang w:val="en-AU"/>
-        </w:rPr>
-        <w:t xml:space="preserve"> National Security Agency (NSA). The binaries were released at RSA Conference in March 2019, the sources were publish</w:t>
-      </w:r>
-      <w:r>
-        <w:rPr>
-          <w:lang w:val="en-AU"/>
-        </w:rPr>
-        <w:t xml:space="preserve">ed one month later on GitHub. </w:t>
-      </w:r>
-      <w:proofErr w:type="spellStart"/>
-      <w:r>
-        <w:rPr>
-          <w:lang w:val="en-AU"/>
-        </w:rPr>
-        <w:t>Ghidra</w:t>
-      </w:r>
-      <w:proofErr w:type="spellEnd"/>
-      <w:r>
-        <w:rPr>
-          <w:lang w:val="en-AU"/>
-        </w:rPr>
-        <w:t xml:space="preserve"> is </w:t>
-      </w:r>
-      <w:r>
-        <w:rPr>
-          <w:lang w:val="en-AU"/>
-        </w:rPr>
-        <w:t>seen by many security research</w:t>
-      </w:r>
-      <w:r>
-        <w:rPr>
-          <w:lang w:val="en-AU"/>
-        </w:rPr>
-        <w:t>ers as a competitor to IDA Pro</w:t>
-      </w:r>
-      <w:r>
-        <w:rPr>
-          <w:lang w:val="en-AU"/>
-        </w:rPr>
-        <w:t xml:space="preserve"> and JEB De</w:t>
-      </w:r>
-      <w:r>
-        <w:rPr>
-          <w:lang w:val="en-AU"/>
-        </w:rPr>
-        <w:t>-</w:t>
-      </w:r>
-      <w:r>
-        <w:rPr>
-          <w:lang w:val="en-AU"/>
-        </w:rPr>
-        <w:t>compiler</w:t>
-      </w:r>
-      <w:r>
-        <w:rPr>
-          <w:lang w:val="en-AU"/>
-        </w:rPr>
-        <w:t xml:space="preserve">. </w:t>
-      </w:r>
-      <w:r>
-        <w:rPr>
-          <w:lang w:val="en-AU"/>
-        </w:rPr>
-        <w:t xml:space="preserve"> </w:t>
-      </w:r>
     </w:p>
     <w:p>
       <w:pPr>
@@ -22882,14 +22545,14 @@
           <w:lang w:val="en-AU"/>
         </w:rPr>
       </w:pPr>
-      <w:bookmarkStart w:id="24" w:name="_Toc18501652"/>
+      <w:bookmarkStart w:id="23" w:name="_Toc18501652"/>
       <w:r>
         <w:rPr>
           <w:lang w:val="en-AU"/>
         </w:rPr>
         <w:t>Further Reading</w:t>
       </w:r>
-      <w:bookmarkEnd w:id="24"/>
+      <w:bookmarkEnd w:id="23"/>
     </w:p>
     <w:p>
       <w:pPr>
@@ -22916,7 +22579,7 @@
           <w:lang w:val="en-AU"/>
         </w:rPr>
       </w:pPr>
-      <w:hyperlink r:id="rId84" w:history="1">
+      <w:hyperlink r:id="rId83" w:history="1">
         <w:r>
           <w:rPr>
             <w:rStyle w:val="Hyperlink"/>
@@ -22978,7 +22641,7 @@
           <w:lang w:val="en-AU"/>
         </w:rPr>
       </w:pPr>
-      <w:hyperlink r:id="rId85" w:history="1">
+      <w:hyperlink r:id="rId84" w:history="1">
         <w:r>
           <w:rPr>
             <w:rStyle w:val="Hyperlink"/>
@@ -23014,7 +22677,7 @@
           <w:lang w:val="en-AU"/>
         </w:rPr>
       </w:pPr>
-      <w:hyperlink r:id="rId86" w:history="1">
+      <w:hyperlink r:id="rId85" w:history="1">
         <w:r>
           <w:rPr>
             <w:rStyle w:val="Hyperlink"/>
@@ -23048,7 +22711,7 @@
           <w:lang w:val="en-AU"/>
         </w:rPr>
       </w:pPr>
-      <w:bookmarkStart w:id="25" w:name="_Toc18501653"/>
+      <w:bookmarkStart w:id="24" w:name="_Toc18501653"/>
       <w:r>
         <w:rPr>
           <w:lang w:val="en-AU"/>
@@ -23062,7 +22725,7 @@
         </w:rPr>
         <w:t>ools</w:t>
       </w:r>
-      <w:bookmarkEnd w:id="25"/>
+      <w:bookmarkEnd w:id="24"/>
     </w:p>
     <w:p>
       <w:pPr>
@@ -23083,7 +22746,7 @@
           <w:lang w:val="en-AU"/>
         </w:rPr>
       </w:pPr>
-      <w:hyperlink r:id="rId87" w:history="1">
+      <w:hyperlink r:id="rId86" w:history="1">
         <w:r>
           <w:rPr>
             <w:rStyle w:val="Hyperlink"/>
@@ -23125,7 +22788,7 @@
           <w:lang w:val="en-AU"/>
         </w:rPr>
       </w:pPr>
-      <w:hyperlink r:id="rId88" w:history="1">
+      <w:hyperlink r:id="rId87" w:history="1">
         <w:r>
           <w:rPr>
             <w:rStyle w:val="Hyperlink"/>
@@ -23149,14 +22812,14 @@
           <w:lang w:val="en-AU"/>
         </w:rPr>
       </w:pPr>
-      <w:bookmarkStart w:id="26" w:name="_Toc18501654"/>
+      <w:bookmarkStart w:id="25" w:name="_Toc18501654"/>
       <w:r>
         <w:rPr>
           <w:lang w:val="en-AU"/>
         </w:rPr>
         <w:t>Free Tools from the Internet</w:t>
       </w:r>
-      <w:bookmarkEnd w:id="26"/>
+      <w:bookmarkEnd w:id="25"/>
     </w:p>
     <w:p>
       <w:pPr>
@@ -23190,7 +22853,7 @@
           <w:lang w:val="en-AU"/>
         </w:rPr>
       </w:pPr>
-      <w:hyperlink r:id="rId89" w:history="1">
+      <w:hyperlink r:id="rId88" w:history="1">
         <w:r>
           <w:rPr>
             <w:rStyle w:val="Hyperlink"/>
@@ -23257,7 +22920,7 @@
           <w:lang w:val="en-AU"/>
         </w:rPr>
       </w:pPr>
-      <w:hyperlink r:id="rId90" w:history="1">
+      <w:hyperlink r:id="rId89" w:history="1">
         <w:r>
           <w:rPr>
             <w:rStyle w:val="Hyperlink"/>
@@ -23293,7 +22956,7 @@
           <w:lang w:val="en-AU"/>
         </w:rPr>
       </w:pPr>
-      <w:hyperlink r:id="rId91" w:history="1">
+      <w:hyperlink r:id="rId90" w:history="1">
         <w:r>
           <w:rPr>
             <w:rStyle w:val="Hyperlink"/>
@@ -23320,21 +22983,7 @@
         <w:rPr>
           <w:lang w:val="en-AU"/>
         </w:rPr>
-        <w:t xml:space="preserve">If working with </w:t>
-      </w:r>
-      <w:proofErr w:type="gramStart"/>
-      <w:r>
-        <w:rPr>
-          <w:lang w:val="en-AU"/>
-        </w:rPr>
-        <w:t>Unix</w:t>
-      </w:r>
-      <w:proofErr w:type="gramEnd"/>
-      <w:r>
-        <w:rPr>
-          <w:lang w:val="en-AU"/>
-        </w:rPr>
-        <w:t>, get familiar with 010 Editor. This tool also works on Windows</w:t>
+        <w:t>If working with Unix, get familiar with 010 Editor. This tool also works on Windows</w:t>
       </w:r>
     </w:p>
     <w:p>
@@ -23347,7 +22996,7 @@
           <w:lang w:val="en-AU"/>
         </w:rPr>
       </w:pPr>
-      <w:hyperlink r:id="rId92" w:history="1">
+      <w:hyperlink r:id="rId91" w:history="1">
         <w:r>
           <w:rPr>
             <w:rStyle w:val="Hyperlink"/>
@@ -23376,7 +23025,7 @@
           <w:lang w:val="en-AU"/>
         </w:rPr>
       </w:pPr>
-      <w:bookmarkStart w:id="27" w:name="_Toc18501655"/>
+      <w:bookmarkStart w:id="26" w:name="_Toc18501655"/>
       <w:r>
         <w:rPr>
           <w:lang w:val="en-AU"/>
@@ -23396,7 +23045,7 @@
         </w:rPr>
         <w:t>eport on the code found</w:t>
       </w:r>
-      <w:bookmarkEnd w:id="27"/>
+      <w:bookmarkEnd w:id="26"/>
     </w:p>
     <w:p>
       <w:pPr>
@@ -23554,57 +23203,29 @@
         <w:rPr>
           <w:lang w:val="en-AU"/>
         </w:rPr>
-        <w:t xml:space="preserve">Step 1: Learn how to use </w:t>
-      </w:r>
-      <w:proofErr w:type="spellStart"/>
-      <w:r>
-        <w:rPr>
-          <w:lang w:val="en-AU"/>
-        </w:rPr>
-        <w:t>Ghidra</w:t>
-      </w:r>
-      <w:proofErr w:type="spellEnd"/>
-      <w:r>
-        <w:rPr>
-          <w:lang w:val="en-AU"/>
-        </w:rPr>
-        <w:t xml:space="preserve"> and IDA</w:t>
-      </w:r>
-    </w:p>
-    <w:p>
-      <w:pPr>
-        <w:rPr>
-          <w:lang w:val="en-AU"/>
-        </w:rPr>
-      </w:pPr>
-      <w:r>
-        <w:rPr>
-          <w:lang w:val="en-AU"/>
-        </w:rPr>
-        <w:t xml:space="preserve">View the following YouTube video on solving Capture-The-Flag with </w:t>
-      </w:r>
-      <w:proofErr w:type="spellStart"/>
-      <w:r>
-        <w:rPr>
-          <w:lang w:val="en-AU"/>
-        </w:rPr>
-        <w:t>Ghidra</w:t>
-      </w:r>
-      <w:proofErr w:type="spellEnd"/>
-      <w:r>
-        <w:rPr>
-          <w:lang w:val="en-AU"/>
-        </w:rPr>
-        <w:t xml:space="preserve"> and IDA:</w:t>
-      </w:r>
-    </w:p>
-    <w:p>
-      <w:pPr>
-        <w:rPr>
-          <w:lang w:val="en-AU"/>
-        </w:rPr>
-      </w:pPr>
-      <w:hyperlink r:id="rId93" w:history="1">
+        <w:t>Step 1: Learn how to use Ghidra and IDA</w:t>
+      </w:r>
+    </w:p>
+    <w:p>
+      <w:pPr>
+        <w:rPr>
+          <w:lang w:val="en-AU"/>
+        </w:rPr>
+      </w:pPr>
+      <w:r>
+        <w:rPr>
+          <w:lang w:val="en-AU"/>
+        </w:rPr>
+        <w:t>View the following YouTube video on solving Capture-The-Flag with Ghidra and IDA:</w:t>
+      </w:r>
+    </w:p>
+    <w:p>
+      <w:pPr>
+        <w:rPr>
+          <w:lang w:val="en-AU"/>
+        </w:rPr>
+      </w:pPr>
+      <w:hyperlink r:id="rId92" w:history="1">
         <w:r>
           <w:rPr>
             <w:rStyle w:val="Hyperlink"/>
@@ -23631,30 +23252,16 @@
         <w:rPr>
           <w:lang w:val="en-AU"/>
         </w:rPr>
-        <w:t xml:space="preserve">Step 2: Download the sample binary file from the </w:t>
-      </w:r>
-      <w:proofErr w:type="spellStart"/>
-      <w:r>
-        <w:rPr>
-          <w:lang w:val="en-AU"/>
-        </w:rPr>
-        <w:t>Github</w:t>
-      </w:r>
-      <w:proofErr w:type="spellEnd"/>
-      <w:r>
-        <w:rPr>
-          <w:lang w:val="en-AU"/>
-        </w:rPr>
-        <w:t xml:space="preserve"> repository to your local machine</w:t>
-      </w:r>
-    </w:p>
-    <w:p>
-      <w:pPr>
-        <w:rPr>
-          <w:lang w:val="en-AU"/>
-        </w:rPr>
-      </w:pPr>
-      <w:hyperlink r:id="rId94" w:history="1">
+        <w:t>Step 2: Download the sample binary file from the Github repository to your local machine</w:t>
+      </w:r>
+    </w:p>
+    <w:p>
+      <w:pPr>
+        <w:rPr>
+          <w:lang w:val="en-AU"/>
+        </w:rPr>
+      </w:pPr>
+      <w:hyperlink r:id="rId93" w:history="1">
         <w:r>
           <w:rPr>
             <w:rStyle w:val="Hyperlink"/>
@@ -24209,21 +23816,7 @@
         <w:rPr>
           <w:lang w:val="en-AU"/>
         </w:rPr>
-        <w:t xml:space="preserve">Step 5: Using IDA, </w:t>
-      </w:r>
-      <w:proofErr w:type="spellStart"/>
-      <w:r>
-        <w:rPr>
-          <w:lang w:val="en-AU"/>
-        </w:rPr>
-        <w:t>Ghidra</w:t>
-      </w:r>
-      <w:proofErr w:type="spellEnd"/>
-      <w:r>
-        <w:rPr>
-          <w:lang w:val="en-AU"/>
-        </w:rPr>
-        <w:t xml:space="preserve"> or by any other means, change the code to do something </w:t>
+        <w:t xml:space="preserve">Step 5: Using IDA, Ghidra or by any other means, change the code to do something </w:t>
       </w:r>
       <w:r>
         <w:rPr>
@@ -24724,7 +24317,7 @@
                     <pic:cNvPicPr/>
                   </pic:nvPicPr>
                   <pic:blipFill>
-                    <a:blip r:embed="rId95"/>
+                    <a:blip r:embed="rId94"/>
                     <a:stretch>
                       <a:fillRect/>
                     </a:stretch>
@@ -24863,6 +24456,846 @@
         </w:rPr>
         <w:br/>
       </w:r>
+    </w:p>
+    <w:p>
+      <w:pPr>
+        <w:rPr>
+          <w:lang w:val="en-AU"/>
+        </w:rPr>
+      </w:pPr>
+    </w:p>
+    <w:p>
+      <w:pPr>
+        <w:rPr>
+          <w:lang w:val="en-AU"/>
+        </w:rPr>
+      </w:pPr>
+      <w:r>
+        <w:rPr>
+          <w:lang w:val="en-AU"/>
+        </w:rPr>
+        <w:t>The original version of output1.bin conta</w:t>
+      </w:r>
+      <w:r>
+        <w:rPr>
+          <w:lang w:val="en-AU"/>
+        </w:rPr>
+        <w:t xml:space="preserve">ined a segment from address </w:t>
+      </w:r>
+      <w:r>
+        <w:rPr>
+          <w:lang w:val="en-AU"/>
+        </w:rPr>
+        <w:t xml:space="preserve">2C9B </w:t>
+      </w:r>
+      <w:r>
+        <w:rPr>
+          <w:lang w:val="en-AU"/>
+        </w:rPr>
+        <w:t>hex to 53AB</w:t>
+      </w:r>
+      <w:r>
+        <w:rPr>
+          <w:lang w:val="en-AU"/>
+        </w:rPr>
+        <w:t xml:space="preserve"> hex that contained nulls. This section was used in memory while the binary was being executed to store something. It turns out the space allocated was too small. The compiler output co-incidentally put in a few more nulls so that the available space was eventually 3001 hex (12,289 decimal bytes) in size.</w:t>
+      </w:r>
+    </w:p>
+    <w:p>
+      <w:pPr>
+        <w:rPr>
+          <w:lang w:val="en-AU"/>
+        </w:rPr>
+      </w:pPr>
+      <w:r>
+        <w:rPr>
+          <w:lang w:val="en-AU"/>
+        </w:rPr>
+        <w:t>The most recent compiled version has allocated “at least” 14,440 bytes of space in the binary between</w:t>
+      </w:r>
+      <w:r>
+        <w:rPr>
+          <w:lang w:val="en-AU"/>
+        </w:rPr>
+        <w:t xml:space="preserve"> the addresses 2C9B hex and 5ECB</w:t>
+      </w:r>
+      <w:r>
+        <w:rPr>
+          <w:lang w:val="en-AU"/>
+        </w:rPr>
+        <w:t xml:space="preserve"> hex.  </w:t>
+      </w:r>
+      <w:r>
+        <w:rPr>
+          <w:lang w:val="en-AU"/>
+        </w:rPr>
+        <w:t xml:space="preserve">The image above identifies the handle to the memory chunk as “unk_40509B”. </w:t>
+      </w:r>
+    </w:p>
+    <w:p>
+      <w:pPr>
+        <w:rPr>
+          <w:lang w:val="en-AU"/>
+        </w:rPr>
+      </w:pPr>
+      <w:r>
+        <w:rPr>
+          <w:lang w:val="en-AU"/>
+        </w:rPr>
+        <w:t xml:space="preserve">Your hint is to determine the size of the old reserved space and the new reserved space. </w:t>
+      </w:r>
+    </w:p>
+    <w:p>
+      <w:pPr>
+        <w:rPr>
+          <w:lang w:val="en-AU"/>
+        </w:rPr>
+      </w:pPr>
+      <w:r>
+        <w:rPr>
+          <w:lang w:val="en-AU"/>
+        </w:rPr>
+        <w:br w:type="page"/>
+      </w:r>
+    </w:p>
+    <w:p>
+      <w:pPr>
+        <w:rPr>
+          <w:lang w:val="en-AU"/>
+        </w:rPr>
+      </w:pPr>
+      <w:r>
+        <w:rPr>
+          <w:lang w:val="en-AU"/>
+        </w:rPr>
+        <w:lastRenderedPageBreak/>
+        <w:t xml:space="preserve">There is NOTHING in the decompiler that will explain what is going on with allocation of </w:t>
+      </w:r>
+      <w:r>
+        <w:rPr>
+          <w:lang w:val="en-AU"/>
+        </w:rPr>
+        <w:t>reserved</w:t>
+      </w:r>
+      <w:r>
+        <w:rPr>
+          <w:lang w:val="en-AU"/>
+        </w:rPr>
+        <w:t xml:space="preserve"> space. Now have a look at this image below:</w:t>
+      </w:r>
+    </w:p>
+    <w:p>
+      <w:pPr>
+        <w:rPr>
+          <w:lang w:val="en-AU"/>
+        </w:rPr>
+      </w:pPr>
+      <w:r>
+        <w:rPr>
+          <w:noProof/>
+        </w:rPr>
+        <mc:AlternateContent>
+          <mc:Choice Requires="wps">
+            <w:drawing>
+              <wp:anchor distT="0" distB="0" distL="114300" distR="114300" simplePos="0" relativeHeight="251814912" behindDoc="0" locked="0" layoutInCell="1" allowOverlap="1">
+                <wp:simplePos x="0" y="0"/>
+                <wp:positionH relativeFrom="column">
+                  <wp:posOffset>3219449</wp:posOffset>
+                </wp:positionH>
+                <wp:positionV relativeFrom="paragraph">
+                  <wp:posOffset>1939925</wp:posOffset>
+                </wp:positionV>
+                <wp:extent cx="2352675" cy="685800"/>
+                <wp:effectExtent l="0" t="0" r="28575" b="19050"/>
+                <wp:wrapNone/>
+                <wp:docPr id="226" name="Text Box 226"/>
+                <wp:cNvGraphicFramePr/>
+                <a:graphic xmlns:a="http://schemas.openxmlformats.org/drawingml/2006/main">
+                  <a:graphicData uri="http://schemas.microsoft.com/office/word/2010/wordprocessingShape">
+                    <wps:wsp>
+                      <wps:cNvSpPr txBox="1"/>
+                      <wps:spPr>
+                        <a:xfrm>
+                          <a:off x="0" y="0"/>
+                          <a:ext cx="2352675" cy="685800"/>
+                        </a:xfrm>
+                        <a:prstGeom prst="rect">
+                          <a:avLst/>
+                        </a:prstGeom>
+                        <a:solidFill>
+                          <a:schemeClr val="lt1"/>
+                        </a:solidFill>
+                        <a:ln w="6350">
+                          <a:solidFill>
+                            <a:prstClr val="black"/>
+                          </a:solidFill>
+                        </a:ln>
+                        <a:effectLst/>
+                      </wps:spPr>
+                      <wps:style>
+                        <a:lnRef idx="0">
+                          <a:schemeClr val="accent1"/>
+                        </a:lnRef>
+                        <a:fillRef idx="0">
+                          <a:schemeClr val="accent1"/>
+                        </a:fillRef>
+                        <a:effectRef idx="0">
+                          <a:schemeClr val="accent1"/>
+                        </a:effectRef>
+                        <a:fontRef idx="minor">
+                          <a:schemeClr val="dk1"/>
+                        </a:fontRef>
+                      </wps:style>
+                      <wps:txbx>
+                        <w:txbxContent>
+                          <w:p>
+                            <w:pPr>
+                              <w:rPr>
+                                <w:lang w:val="en-AU"/>
+                              </w:rPr>
+                            </w:pPr>
+                            <w:r>
+                              <w:rPr>
+                                <w:lang w:val="en-AU"/>
+                              </w:rPr>
+                              <w:t>The reserved segment starts in the binary at 2C9B hex</w:t>
+                            </w:r>
+                            <w:r>
+                              <w:rPr>
+                                <w:lang w:val="en-AU"/>
+                              </w:rPr>
+                              <w:t>. Move the yellow arrow to see where it ends</w:t>
+                            </w:r>
+                          </w:p>
+                        </w:txbxContent>
+                      </wps:txbx>
+                      <wps:bodyPr rot="0" spcFirstLastPara="0" vertOverflow="overflow" horzOverflow="overflow" vert="horz" wrap="square" lIns="91440" tIns="45720" rIns="91440" bIns="45720" numCol="1" spcCol="0" rtlCol="0" fromWordArt="0" anchor="t" anchorCtr="0" forceAA="0" compatLnSpc="1">
+                        <a:prstTxWarp prst="textNoShape">
+                          <a:avLst/>
+                        </a:prstTxWarp>
+                        <a:noAutofit/>
+                      </wps:bodyPr>
+                    </wps:wsp>
+                  </a:graphicData>
+                </a:graphic>
+                <wp14:sizeRelH relativeFrom="margin">
+                  <wp14:pctWidth>0</wp14:pctWidth>
+                </wp14:sizeRelH>
+                <wp14:sizeRelV relativeFrom="margin">
+                  <wp14:pctHeight>0</wp14:pctHeight>
+                </wp14:sizeRelV>
+              </wp:anchor>
+            </w:drawing>
+          </mc:Choice>
+          <mc:Fallback>
+            <w:pict>
+              <v:shape id="Text Box 226" o:spid="_x0000_s1036" type="#_x0000_t202" style="position:absolute;margin-left:253.5pt;margin-top:152.75pt;width:185.25pt;height:54pt;z-index:251814912;visibility:visible;mso-wrap-style:square;mso-width-percent:0;mso-height-percent:0;mso-wrap-distance-left:9pt;mso-wrap-distance-top:0;mso-wrap-distance-right:9pt;mso-wrap-distance-bottom:0;mso-position-horizontal:absolute;mso-position-horizontal-relative:text;mso-position-vertical:absolute;mso-position-vertical-relative:text;mso-width-percent:0;mso-height-percent:0;mso-width-relative:margin;mso-height-relative:margin;v-text-anchor:top" o:gfxdata="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" fillcolor="white [3201]" strokeweight=".5pt">
+                <v:textbox>
+                  <w:txbxContent>
+                    <w:p>
+                      <w:pPr>
+                        <w:rPr>
+                          <w:lang w:val="en-AU"/>
+                        </w:rPr>
+                      </w:pPr>
+                      <w:r>
+                        <w:rPr>
+                          <w:lang w:val="en-AU"/>
+                        </w:rPr>
+                        <w:t>The reserved segment starts in the binary at 2C9B hex</w:t>
+                      </w:r>
+                      <w:r>
+                        <w:rPr>
+                          <w:lang w:val="en-AU"/>
+                        </w:rPr>
+                        <w:t>. Move the yellow arrow to see where it ends</w:t>
+                      </w:r>
+                    </w:p>
+                  </w:txbxContent>
+                </v:textbox>
+              </v:shape>
+            </w:pict>
+          </mc:Fallback>
+        </mc:AlternateContent>
+      </w:r>
+      <w:r>
+        <w:rPr>
+          <w:noProof/>
+        </w:rPr>
+        <mc:AlternateContent>
+          <mc:Choice Requires="wps">
+            <w:drawing>
+              <wp:anchor distT="0" distB="0" distL="114300" distR="114300" simplePos="0" relativeHeight="251812864" behindDoc="0" locked="0" layoutInCell="1" allowOverlap="1">
+                <wp:simplePos x="0" y="0"/>
+                <wp:positionH relativeFrom="column">
+                  <wp:posOffset>3305175</wp:posOffset>
+                </wp:positionH>
+                <wp:positionV relativeFrom="paragraph">
+                  <wp:posOffset>762000</wp:posOffset>
+                </wp:positionV>
+                <wp:extent cx="2124075" cy="619125"/>
+                <wp:effectExtent l="0" t="0" r="28575" b="28575"/>
+                <wp:wrapNone/>
+                <wp:docPr id="224" name="Text Box 224"/>
+                <wp:cNvGraphicFramePr/>
+                <a:graphic xmlns:a="http://schemas.openxmlformats.org/drawingml/2006/main">
+                  <a:graphicData uri="http://schemas.microsoft.com/office/word/2010/wordprocessingShape">
+                    <wps:wsp>
+                      <wps:cNvSpPr txBox="1"/>
+                      <wps:spPr>
+                        <a:xfrm>
+                          <a:off x="0" y="0"/>
+                          <a:ext cx="2124075" cy="619125"/>
+                        </a:xfrm>
+                        <a:prstGeom prst="rect">
+                          <a:avLst/>
+                        </a:prstGeom>
+                        <a:solidFill>
+                          <a:schemeClr val="lt1"/>
+                        </a:solidFill>
+                        <a:ln w="6350">
+                          <a:solidFill>
+                            <a:prstClr val="black"/>
+                          </a:solidFill>
+                        </a:ln>
+                        <a:effectLst/>
+                      </wps:spPr>
+                      <wps:style>
+                        <a:lnRef idx="0">
+                          <a:schemeClr val="accent1"/>
+                        </a:lnRef>
+                        <a:fillRef idx="0">
+                          <a:schemeClr val="accent1"/>
+                        </a:fillRef>
+                        <a:effectRef idx="0">
+                          <a:schemeClr val="accent1"/>
+                        </a:effectRef>
+                        <a:fontRef idx="minor">
+                          <a:schemeClr val="dk1"/>
+                        </a:fontRef>
+                      </wps:style>
+                      <wps:txbx>
+                        <w:txbxContent>
+                          <w:p>
+                            <w:pPr>
+                              <w:rPr>
+                                <w:lang w:val="en-AU"/>
+                              </w:rPr>
+                            </w:pPr>
+                            <w:r>
+                              <w:rPr>
+                                <w:lang w:val="en-AU"/>
+                              </w:rPr>
+                              <w:t>Find and highlight this line in IDA View-A, or just move the yellow arrow</w:t>
+                            </w:r>
+                          </w:p>
+                        </w:txbxContent>
+                      </wps:txbx>
+                      <wps:bodyPr rot="0" spcFirstLastPara="0" vertOverflow="overflow" horzOverflow="overflow" vert="horz" wrap="square" lIns="91440" tIns="45720" rIns="91440" bIns="45720" numCol="1" spcCol="0" rtlCol="0" fromWordArt="0" anchor="t" anchorCtr="0" forceAA="0" compatLnSpc="1">
+                        <a:prstTxWarp prst="textNoShape">
+                          <a:avLst/>
+                        </a:prstTxWarp>
+                        <a:noAutofit/>
+                      </wps:bodyPr>
+                    </wps:wsp>
+                  </a:graphicData>
+                </a:graphic>
+                <wp14:sizeRelH relativeFrom="margin">
+                  <wp14:pctWidth>0</wp14:pctWidth>
+                </wp14:sizeRelH>
+                <wp14:sizeRelV relativeFrom="margin">
+                  <wp14:pctHeight>0</wp14:pctHeight>
+                </wp14:sizeRelV>
+              </wp:anchor>
+            </w:drawing>
+          </mc:Choice>
+          <mc:Fallback>
+            <w:pict>
+              <v:shape id="Text Box 224" o:spid="_x0000_s1037" type="#_x0000_t202" style="position:absolute;margin-left:260.25pt;margin-top:60pt;width:167.25pt;height:48.75pt;z-index:251812864;visibility:visible;mso-wrap-style:square;mso-width-percent:0;mso-height-percent:0;mso-wrap-distance-left:9pt;mso-wrap-distance-top:0;mso-wrap-distance-right:9pt;mso-wrap-distance-bottom:0;mso-position-horizontal:absolute;mso-position-horizontal-relative:text;mso-position-vertical:absolute;mso-position-vertical-relative:text;mso-width-percent:0;mso-height-percent:0;mso-width-relative:margin;mso-height-relative:margin;v-text-anchor:top" o:gfxdata="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" fillcolor="white [3201]" strokeweight=".5pt">
+                <v:textbox>
+                  <w:txbxContent>
+                    <w:p>
+                      <w:pPr>
+                        <w:rPr>
+                          <w:lang w:val="en-AU"/>
+                        </w:rPr>
+                      </w:pPr>
+                      <w:r>
+                        <w:rPr>
+                          <w:lang w:val="en-AU"/>
+                        </w:rPr>
+                        <w:t>Find and highlight this line in IDA View-A, or just move the yellow arrow</w:t>
+                      </w:r>
+                    </w:p>
+                  </w:txbxContent>
+                </v:textbox>
+              </v:shape>
+            </w:pict>
+          </mc:Fallback>
+        </mc:AlternateContent>
+      </w:r>
+      <w:r>
+        <w:rPr>
+          <w:noProof/>
+        </w:rPr>
+        <mc:AlternateContent>
+          <mc:Choice Requires="wps">
+            <w:drawing>
+              <wp:anchor distT="0" distB="0" distL="114300" distR="114300" simplePos="0" relativeHeight="251813888" behindDoc="0" locked="0" layoutInCell="1" allowOverlap="1">
+                <wp:simplePos x="0" y="0"/>
+                <wp:positionH relativeFrom="column">
+                  <wp:posOffset>1400175</wp:posOffset>
+                </wp:positionH>
+                <wp:positionV relativeFrom="paragraph">
+                  <wp:posOffset>2476500</wp:posOffset>
+                </wp:positionV>
+                <wp:extent cx="342900" cy="180975"/>
+                <wp:effectExtent l="19050" t="19050" r="19050" b="28575"/>
+                <wp:wrapNone/>
+                <wp:docPr id="225" name="Rounded Rectangle 225"/>
+                <wp:cNvGraphicFramePr/>
+                <a:graphic xmlns:a="http://schemas.openxmlformats.org/drawingml/2006/main">
+                  <a:graphicData uri="http://schemas.microsoft.com/office/word/2010/wordprocessingShape">
+                    <wps:wsp>
+                      <wps:cNvSpPr/>
+                      <wps:spPr>
+                        <a:xfrm>
+                          <a:off x="0" y="0"/>
+                          <a:ext cx="342900" cy="180975"/>
+                        </a:xfrm>
+                        <a:prstGeom prst="roundRect">
+                          <a:avLst/>
+                        </a:prstGeom>
+                        <a:noFill/>
+                        <a:ln w="28575">
+                          <a:solidFill>
+                            <a:srgbClr val="FF0000"/>
+                          </a:solidFill>
+                        </a:ln>
+                      </wps:spPr>
+                      <wps:style>
+                        <a:lnRef idx="2">
+                          <a:schemeClr val="accent1">
+                            <a:shade val="50000"/>
+                          </a:schemeClr>
+                        </a:lnRef>
+                        <a:fillRef idx="1">
+                          <a:schemeClr val="accent1"/>
+                        </a:fillRef>
+                        <a:effectRef idx="0">
+                          <a:schemeClr val="accent1"/>
+                        </a:effectRef>
+                        <a:fontRef idx="minor">
+                          <a:schemeClr val="lt1"/>
+                        </a:fontRef>
+                      </wps:style>
+                      <wps:bodyPr rot="0" spcFirstLastPara="0" vertOverflow="overflow" horzOverflow="overflow" vert="horz" wrap="square" lIns="91440" tIns="45720" rIns="91440" bIns="45720" numCol="1" spcCol="0" rtlCol="0" fromWordArt="0" anchor="ctr" anchorCtr="0" forceAA="0" compatLnSpc="1">
+                        <a:prstTxWarp prst="textNoShape">
+                          <a:avLst/>
+                        </a:prstTxWarp>
+                        <a:noAutofit/>
+                      </wps:bodyPr>
+                    </wps:wsp>
+                  </a:graphicData>
+                </a:graphic>
+              </wp:anchor>
+            </w:drawing>
+          </mc:Choice>
+          <mc:Fallback>
+            <w:pict>
+              <v:roundrect w14:anchorId="53B9C6C5" id="Rounded Rectangle 225" o:spid="_x0000_s1026" style="position:absolute;margin-left:110.25pt;margin-top:195pt;width:27pt;height:14.25pt;z-index:251813888;visibility:visible;mso-wrap-style:square;mso-wrap-distance-left:9pt;mso-wrap-distance-top:0;mso-wrap-distance-right:9pt;mso-wrap-distance-bottom:0;mso-position-horizontal:absolute;mso-position-horizontal-relative:text;mso-position-vertical:absolute;mso-position-vertical-relative:text;v-text-anchor:middle" arcsize="10923f" o:gfxdata="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" filled="f" strokecolor="red" strokeweight="2.25pt">
+                <v:stroke joinstyle="miter"/>
+              </v:roundrect>
+            </w:pict>
+          </mc:Fallback>
+        </mc:AlternateContent>
+      </w:r>
+      <w:r>
+        <w:rPr>
+          <w:noProof/>
+        </w:rPr>
+        <mc:AlternateContent>
+          <mc:Choice Requires="wps">
+            <w:drawing>
+              <wp:anchor distT="0" distB="0" distL="114300" distR="114300" simplePos="0" relativeHeight="251811840" behindDoc="0" locked="0" layoutInCell="1" allowOverlap="1">
+                <wp:simplePos x="0" y="0"/>
+                <wp:positionH relativeFrom="column">
+                  <wp:posOffset>1438275</wp:posOffset>
+                </wp:positionH>
+                <wp:positionV relativeFrom="paragraph">
+                  <wp:posOffset>819150</wp:posOffset>
+                </wp:positionV>
+                <wp:extent cx="1266825" cy="161925"/>
+                <wp:effectExtent l="19050" t="19050" r="28575" b="28575"/>
+                <wp:wrapNone/>
+                <wp:docPr id="223" name="Rounded Rectangle 223"/>
+                <wp:cNvGraphicFramePr/>
+                <a:graphic xmlns:a="http://schemas.openxmlformats.org/drawingml/2006/main">
+                  <a:graphicData uri="http://schemas.microsoft.com/office/word/2010/wordprocessingShape">
+                    <wps:wsp>
+                      <wps:cNvSpPr/>
+                      <wps:spPr>
+                        <a:xfrm>
+                          <a:off x="0" y="0"/>
+                          <a:ext cx="1266825" cy="161925"/>
+                        </a:xfrm>
+                        <a:prstGeom prst="roundRect">
+                          <a:avLst/>
+                        </a:prstGeom>
+                        <a:noFill/>
+                        <a:ln w="28575">
+                          <a:solidFill>
+                            <a:srgbClr val="FF0000"/>
+                          </a:solidFill>
+                        </a:ln>
+                      </wps:spPr>
+                      <wps:style>
+                        <a:lnRef idx="2">
+                          <a:schemeClr val="accent1">
+                            <a:shade val="50000"/>
+                          </a:schemeClr>
+                        </a:lnRef>
+                        <a:fillRef idx="1">
+                          <a:schemeClr val="accent1"/>
+                        </a:fillRef>
+                        <a:effectRef idx="0">
+                          <a:schemeClr val="accent1"/>
+                        </a:effectRef>
+                        <a:fontRef idx="minor">
+                          <a:schemeClr val="lt1"/>
+                        </a:fontRef>
+                      </wps:style>
+                      <wps:bodyPr rot="0" spcFirstLastPara="0" vertOverflow="overflow" horzOverflow="overflow" vert="horz" wrap="square" lIns="91440" tIns="45720" rIns="91440" bIns="45720" numCol="1" spcCol="0" rtlCol="0" fromWordArt="0" anchor="ctr" anchorCtr="0" forceAA="0" compatLnSpc="1">
+                        <a:prstTxWarp prst="textNoShape">
+                          <a:avLst/>
+                        </a:prstTxWarp>
+                        <a:noAutofit/>
+                      </wps:bodyPr>
+                    </wps:wsp>
+                  </a:graphicData>
+                </a:graphic>
+              </wp:anchor>
+            </w:drawing>
+          </mc:Choice>
+          <mc:Fallback>
+            <w:pict>
+              <v:roundrect w14:anchorId="399863A9" id="Rounded Rectangle 223" o:spid="_x0000_s1026" style="position:absolute;margin-left:113.25pt;margin-top:64.5pt;width:99.75pt;height:12.75pt;z-index:251811840;visibility:visible;mso-wrap-style:square;mso-wrap-distance-left:9pt;mso-wrap-distance-top:0;mso-wrap-distance-right:9pt;mso-wrap-distance-bottom:0;mso-position-horizontal:absolute;mso-position-horizontal-relative:text;mso-position-vertical:absolute;mso-position-vertical-relative:text;v-text-anchor:middle" arcsize="10923f" o:gfxdata="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" filled="f" strokecolor="red" strokeweight="2.25pt">
+                <v:stroke joinstyle="miter"/>
+              </v:roundrect>
+            </w:pict>
+          </mc:Fallback>
+        </mc:AlternateContent>
+      </w:r>
+      <w:r>
+        <w:rPr>
+          <w:noProof/>
+        </w:rPr>
+        <mc:AlternateContent>
+          <mc:Choice Requires="wps">
+            <w:drawing>
+              <wp:anchor distT="0" distB="0" distL="114300" distR="114300" simplePos="0" relativeHeight="251810816" behindDoc="0" locked="0" layoutInCell="1" allowOverlap="1">
+                <wp:simplePos x="0" y="0"/>
+                <wp:positionH relativeFrom="column">
+                  <wp:posOffset>2362200</wp:posOffset>
+                </wp:positionH>
+                <wp:positionV relativeFrom="paragraph">
+                  <wp:posOffset>19050</wp:posOffset>
+                </wp:positionV>
+                <wp:extent cx="1143000" cy="495300"/>
+                <wp:effectExtent l="0" t="0" r="19050" b="19050"/>
+                <wp:wrapNone/>
+                <wp:docPr id="222" name="Text Box 222"/>
+                <wp:cNvGraphicFramePr/>
+                <a:graphic xmlns:a="http://schemas.openxmlformats.org/drawingml/2006/main">
+                  <a:graphicData uri="http://schemas.microsoft.com/office/word/2010/wordprocessingShape">
+                    <wps:wsp>
+                      <wps:cNvSpPr txBox="1"/>
+                      <wps:spPr>
+                        <a:xfrm>
+                          <a:off x="0" y="0"/>
+                          <a:ext cx="1143000" cy="495300"/>
+                        </a:xfrm>
+                        <a:prstGeom prst="rect">
+                          <a:avLst/>
+                        </a:prstGeom>
+                        <a:solidFill>
+                          <a:schemeClr val="lt1"/>
+                        </a:solidFill>
+                        <a:ln w="6350">
+                          <a:solidFill>
+                            <a:prstClr val="black"/>
+                          </a:solidFill>
+                        </a:ln>
+                        <a:effectLst/>
+                      </wps:spPr>
+                      <wps:style>
+                        <a:lnRef idx="0">
+                          <a:schemeClr val="accent1"/>
+                        </a:lnRef>
+                        <a:fillRef idx="0">
+                          <a:schemeClr val="accent1"/>
+                        </a:fillRef>
+                        <a:effectRef idx="0">
+                          <a:schemeClr val="accent1"/>
+                        </a:effectRef>
+                        <a:fontRef idx="minor">
+                          <a:schemeClr val="dk1"/>
+                        </a:fontRef>
+                      </wps:style>
+                      <wps:txbx>
+                        <w:txbxContent>
+                          <w:p>
+                            <w:pPr>
+                              <w:rPr>
+                                <w:lang w:val="en-AU"/>
+                              </w:rPr>
+                            </w:pPr>
+                            <w:r>
+                              <w:rPr>
+                                <w:lang w:val="en-AU"/>
+                              </w:rPr>
+                              <w:t>Yellow Arrow here!</w:t>
+                            </w:r>
+                          </w:p>
+                        </w:txbxContent>
+                      </wps:txbx>
+                      <wps:bodyPr rot="0" spcFirstLastPara="0" vertOverflow="overflow" horzOverflow="overflow" vert="horz" wrap="square" lIns="91440" tIns="45720" rIns="91440" bIns="45720" numCol="1" spcCol="0" rtlCol="0" fromWordArt="0" anchor="t" anchorCtr="0" forceAA="0" compatLnSpc="1">
+                        <a:prstTxWarp prst="textNoShape">
+                          <a:avLst/>
+                        </a:prstTxWarp>
+                        <a:noAutofit/>
+                      </wps:bodyPr>
+                    </wps:wsp>
+                  </a:graphicData>
+                </a:graphic>
+              </wp:anchor>
+            </w:drawing>
+          </mc:Choice>
+          <mc:Fallback>
+            <w:pict>
+              <v:shape id="Text Box 222" o:spid="_x0000_s1038" type="#_x0000_t202" style="position:absolute;margin-left:186pt;margin-top:1.5pt;width:90pt;height:39pt;z-index:251810816;visibility:visible;mso-wrap-style:square;mso-wrap-distance-left:9pt;mso-wrap-distance-top:0;mso-wrap-distance-right:9pt;mso-wrap-distance-bottom:0;mso-position-horizontal:absolute;mso-position-horizontal-relative:text;mso-position-vertical:absolute;mso-position-vertical-relative:text;v-text-anchor:top" o:gfxdata="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" fillcolor="white [3201]" strokeweight=".5pt">
+                <v:textbox>
+                  <w:txbxContent>
+                    <w:p>
+                      <w:pPr>
+                        <w:rPr>
+                          <w:lang w:val="en-AU"/>
+                        </w:rPr>
+                      </w:pPr>
+                      <w:r>
+                        <w:rPr>
+                          <w:lang w:val="en-AU"/>
+                        </w:rPr>
+                        <w:t>Yellow Arrow here!</w:t>
+                      </w:r>
+                    </w:p>
+                  </w:txbxContent>
+                </v:textbox>
+              </v:shape>
+            </w:pict>
+          </mc:Fallback>
+        </mc:AlternateContent>
+      </w:r>
+      <w:r>
+        <w:rPr>
+          <w:noProof/>
+        </w:rPr>
+        <mc:AlternateContent>
+          <mc:Choice Requires="wps">
+            <w:drawing>
+              <wp:anchor distT="0" distB="0" distL="114300" distR="114300" simplePos="0" relativeHeight="251809792" behindDoc="0" locked="0" layoutInCell="1" allowOverlap="1">
+                <wp:simplePos x="0" y="0"/>
+                <wp:positionH relativeFrom="column">
+                  <wp:posOffset>1924050</wp:posOffset>
+                </wp:positionH>
+                <wp:positionV relativeFrom="paragraph">
+                  <wp:posOffset>190500</wp:posOffset>
+                </wp:positionV>
+                <wp:extent cx="133350" cy="200025"/>
+                <wp:effectExtent l="19050" t="19050" r="19050" b="28575"/>
+                <wp:wrapNone/>
+                <wp:docPr id="221" name="Rounded Rectangle 221"/>
+                <wp:cNvGraphicFramePr/>
+                <a:graphic xmlns:a="http://schemas.openxmlformats.org/drawingml/2006/main">
+                  <a:graphicData uri="http://schemas.microsoft.com/office/word/2010/wordprocessingShape">
+                    <wps:wsp>
+                      <wps:cNvSpPr/>
+                      <wps:spPr>
+                        <a:xfrm>
+                          <a:off x="0" y="0"/>
+                          <a:ext cx="133350" cy="200025"/>
+                        </a:xfrm>
+                        <a:prstGeom prst="roundRect">
+                          <a:avLst/>
+                        </a:prstGeom>
+                        <a:noFill/>
+                        <a:ln w="28575">
+                          <a:solidFill>
+                            <a:srgbClr val="FF0000"/>
+                          </a:solidFill>
+                        </a:ln>
+                      </wps:spPr>
+                      <wps:style>
+                        <a:lnRef idx="2">
+                          <a:schemeClr val="accent1">
+                            <a:shade val="50000"/>
+                          </a:schemeClr>
+                        </a:lnRef>
+                        <a:fillRef idx="1">
+                          <a:schemeClr val="accent1"/>
+                        </a:fillRef>
+                        <a:effectRef idx="0">
+                          <a:schemeClr val="accent1"/>
+                        </a:effectRef>
+                        <a:fontRef idx="minor">
+                          <a:schemeClr val="lt1"/>
+                        </a:fontRef>
+                      </wps:style>
+                      <wps:bodyPr rot="0" spcFirstLastPara="0" vertOverflow="overflow" horzOverflow="overflow" vert="horz" wrap="square" lIns="91440" tIns="45720" rIns="91440" bIns="45720" numCol="1" spcCol="0" rtlCol="0" fromWordArt="0" anchor="ctr" anchorCtr="0" forceAA="0" compatLnSpc="1">
+                        <a:prstTxWarp prst="textNoShape">
+                          <a:avLst/>
+                        </a:prstTxWarp>
+                        <a:noAutofit/>
+                      </wps:bodyPr>
+                    </wps:wsp>
+                  </a:graphicData>
+                </a:graphic>
+              </wp:anchor>
+            </w:drawing>
+          </mc:Choice>
+          <mc:Fallback>
+            <w:pict>
+              <v:roundrect w14:anchorId="20A1B537" id="Rounded Rectangle 221" o:spid="_x0000_s1026" style="position:absolute;margin-left:151.5pt;margin-top:15pt;width:10.5pt;height:15.75pt;z-index:251809792;visibility:visible;mso-wrap-style:square;mso-wrap-distance-left:9pt;mso-wrap-distance-top:0;mso-wrap-distance-right:9pt;mso-wrap-distance-bottom:0;mso-position-horizontal:absolute;mso-position-horizontal-relative:text;mso-position-vertical:absolute;mso-position-vertical-relative:text;v-text-anchor:middle" arcsize="10923f" o:gfxdata="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" filled="f" strokecolor="red" strokeweight="2.25pt">
+                <v:stroke joinstyle="miter"/>
+              </v:roundrect>
+            </w:pict>
+          </mc:Fallback>
+        </mc:AlternateContent>
+      </w:r>
+      <w:r>
+        <w:rPr>
+          <w:noProof/>
+        </w:rPr>
+        <w:drawing>
+          <wp:inline distT="0" distB="0" distL="0" distR="0" wp14:anchorId="6FBA14C5" wp14:editId="0F466E1F">
+            <wp:extent cx="5943600" cy="3194685"/>
+            <wp:effectExtent l="0" t="0" r="0" b="5715"/>
+            <wp:docPr id="220" name="Picture 220"/>
+            <wp:cNvGraphicFramePr>
+              <a:graphicFrameLocks xmlns:a="http://schemas.openxmlformats.org/drawingml/2006/main" noChangeAspect="1"/>
+            </wp:cNvGraphicFramePr>
+            <a:graphic xmlns:a="http://schemas.openxmlformats.org/drawingml/2006/main">
+              <a:graphicData uri="http://schemas.openxmlformats.org/drawingml/2006/picture">
+                <pic:pic xmlns:pic="http://schemas.openxmlformats.org/drawingml/2006/picture">
+                  <pic:nvPicPr>
+                    <pic:cNvPr id="1" name=""/>
+                    <pic:cNvPicPr/>
+                  </pic:nvPicPr>
+                  <pic:blipFill>
+                    <a:blip r:embed="rId95"/>
+                    <a:stretch>
+                      <a:fillRect/>
+                    </a:stretch>
+                  </pic:blipFill>
+                  <pic:spPr>
+                    <a:xfrm>
+                      <a:off x="0" y="0"/>
+                      <a:ext cx="5943600" cy="3194685"/>
+                    </a:xfrm>
+                    <a:prstGeom prst="rect">
+                      <a:avLst/>
+                    </a:prstGeom>
+                  </pic:spPr>
+                </pic:pic>
+              </a:graphicData>
+            </a:graphic>
+          </wp:inline>
+        </w:drawing>
+      </w:r>
+    </w:p>
+    <w:p>
+      <w:pPr>
+        <w:rPr>
+          <w:lang w:val="en-AU"/>
+        </w:rPr>
+      </w:pPr>
+    </w:p>
+    <w:p>
+      <w:pPr>
+        <w:rPr>
+          <w:lang w:val="en-AU"/>
+        </w:rPr>
+      </w:pPr>
+      <w:r>
+        <w:rPr>
+          <w:lang w:val="en-AU"/>
+        </w:rPr>
+        <w:t>Your hint will be to find out how wide the reserved segment is and compare it with the value for dwNumberOfBytesTo</w:t>
+      </w:r>
+      <w:r>
+        <w:rPr>
+          <w:lang w:val="en-AU"/>
+        </w:rPr>
+        <w:t>R</w:t>
+      </w:r>
+      <w:r>
+        <w:rPr>
+          <w:lang w:val="en-AU"/>
+        </w:rPr>
+        <w:t>ead</w:t>
+      </w:r>
+      <w:r>
+        <w:rPr>
+          <w:lang w:val="en-AU"/>
+        </w:rPr>
+        <w:t xml:space="preserve">. What would happen if, in the case of the old binary, the value of </w:t>
+      </w:r>
+      <w:r>
+        <w:rPr>
+          <w:lang w:val="en-AU"/>
+        </w:rPr>
+        <w:t>dwNumberOfBytesToRead</w:t>
+      </w:r>
+      <w:r>
+        <w:rPr>
+          <w:lang w:val="en-AU"/>
+        </w:rPr>
+        <w:t xml:space="preserve"> was bigger than the reserved space?</w:t>
+      </w:r>
+    </w:p>
+    <w:p>
+      <w:pPr>
+        <w:rPr>
+          <w:lang w:val="en-AU"/>
+        </w:rPr>
+      </w:pPr>
+      <w:r>
+        <w:rPr>
+          <w:lang w:val="en-AU"/>
+        </w:rPr>
+        <w:t>Hint: In the binary, increase the value of this variable and see what else appears on the screen.</w:t>
+      </w:r>
+    </w:p>
+    <w:p>
+      <w:pPr>
+        <w:rPr>
+          <w:lang w:val="en-AU"/>
+        </w:rPr>
+      </w:pPr>
+      <w:r>
+        <w:rPr>
+          <w:lang w:val="en-AU"/>
+        </w:rPr>
+        <w:t>Happy hunting!</w:t>
+      </w:r>
+      <w:bookmarkStart w:id="27" w:name="_GoBack"/>
+      <w:bookmarkEnd w:id="27"/>
+      <w:r>
+        <w:rPr>
+          <w:lang w:val="en-AU"/>
+        </w:rPr>
+        <w:t xml:space="preserve"> </w:t>
+      </w:r>
       <w:r>
         <w:rPr>
           <w:lang w:val="en-AU"/>
@@ -25438,27 +25871,7 @@
                                 <w:sz w:val="19"/>
                                 <w:szCs w:val="19"/>
                               </w:rPr>
-                              <w:t xml:space="preserve">    .model flat, </w:t>
-                            </w:r>
-                            <w:proofErr w:type="spellStart"/>
-                            <w:r>
-                              <w:rPr>
-                                <w:rFonts w:ascii="Consolas" w:hAnsi="Consolas" w:cs="Consolas"/>
-                                <w:color w:val="000000"/>
-                                <w:sz w:val="19"/>
-                                <w:szCs w:val="19"/>
-                              </w:rPr>
-                              <w:t>stdcall</w:t>
-                            </w:r>
-                            <w:proofErr w:type="spellEnd"/>
-                            <w:r>
-                              <w:rPr>
-                                <w:rFonts w:ascii="Consolas" w:hAnsi="Consolas" w:cs="Consolas"/>
-                                <w:color w:val="000000"/>
-                                <w:sz w:val="19"/>
-                                <w:szCs w:val="19"/>
-                              </w:rPr>
-                              <w:t xml:space="preserve">                    ; 32 bit memory model</w:t>
+                              <w:t xml:space="preserve">    .model flat, stdcall                    ; 32 bit memory model</w:t>
                             </w:r>
                           </w:p>
                           <w:p>
@@ -25481,47 +25894,7 @@
                                 <w:sz w:val="19"/>
                                 <w:szCs w:val="19"/>
                               </w:rPr>
-                              <w:t xml:space="preserve">    </w:t>
-                            </w:r>
-                            <w:proofErr w:type="gramStart"/>
-                            <w:r>
-                              <w:rPr>
-                                <w:rFonts w:ascii="Consolas" w:hAnsi="Consolas" w:cs="Consolas"/>
-                                <w:color w:val="000000"/>
-                                <w:sz w:val="19"/>
-                                <w:szCs w:val="19"/>
-                              </w:rPr>
-                              <w:t>option</w:t>
-                            </w:r>
-                            <w:proofErr w:type="gramEnd"/>
-                            <w:r>
-                              <w:rPr>
-                                <w:rFonts w:ascii="Consolas" w:hAnsi="Consolas" w:cs="Consolas"/>
-                                <w:color w:val="000000"/>
-                                <w:sz w:val="19"/>
-                                <w:szCs w:val="19"/>
-                              </w:rPr>
-                              <w:t xml:space="preserve"> </w:t>
-                            </w:r>
-                            <w:proofErr w:type="spellStart"/>
-                            <w:r>
-                              <w:rPr>
-                                <w:rFonts w:ascii="Consolas" w:hAnsi="Consolas" w:cs="Consolas"/>
-                                <w:color w:val="000000"/>
-                                <w:sz w:val="19"/>
-                                <w:szCs w:val="19"/>
-                              </w:rPr>
-                              <w:t>casemap</w:t>
-                            </w:r>
-                            <w:proofErr w:type="spellEnd"/>
-                            <w:r>
-                              <w:rPr>
-                                <w:rFonts w:ascii="Consolas" w:hAnsi="Consolas" w:cs="Consolas"/>
-                                <w:color w:val="000000"/>
-                                <w:sz w:val="19"/>
-                                <w:szCs w:val="19"/>
-                              </w:rPr>
-                              <w:t xml:space="preserve"> :none                    ; case sensitive</w:t>
+                              <w:t xml:space="preserve">    option casemap :none                    ; case sensitive</w:t>
                             </w:r>
                           </w:p>
                           <w:p>
@@ -25567,27 +25940,7 @@
                                 <w:sz w:val="19"/>
                                 <w:szCs w:val="19"/>
                               </w:rPr>
-                              <w:t xml:space="preserve">    </w:t>
-                            </w:r>
-                            <w:proofErr w:type="gramStart"/>
-                            <w:r>
-                              <w:rPr>
-                                <w:rFonts w:ascii="Consolas" w:hAnsi="Consolas" w:cs="Consolas"/>
-                                <w:color w:val="000000"/>
-                                <w:sz w:val="19"/>
-                                <w:szCs w:val="19"/>
-                              </w:rPr>
-                              <w:t>include</w:t>
-                            </w:r>
-                            <w:proofErr w:type="gramEnd"/>
-                            <w:r>
-                              <w:rPr>
-                                <w:rFonts w:ascii="Consolas" w:hAnsi="Consolas" w:cs="Consolas"/>
-                                <w:color w:val="000000"/>
-                                <w:sz w:val="19"/>
-                                <w:szCs w:val="19"/>
-                              </w:rPr>
-                              <w:t xml:space="preserve"> \masm32\include\windows.inc     ; always first</w:t>
+                              <w:t xml:space="preserve">    include \masm32\include\windows.inc     ; always first</w:t>
                             </w:r>
                           </w:p>
                           <w:p>
@@ -25610,27 +25963,7 @@
                                 <w:sz w:val="19"/>
                                 <w:szCs w:val="19"/>
                               </w:rPr>
-                              <w:t xml:space="preserve">    </w:t>
-                            </w:r>
-                            <w:proofErr w:type="gramStart"/>
-                            <w:r>
-                              <w:rPr>
-                                <w:rFonts w:ascii="Consolas" w:hAnsi="Consolas" w:cs="Consolas"/>
-                                <w:color w:val="000000"/>
-                                <w:sz w:val="19"/>
-                                <w:szCs w:val="19"/>
-                              </w:rPr>
-                              <w:t>include</w:t>
-                            </w:r>
-                            <w:proofErr w:type="gramEnd"/>
-                            <w:r>
-                              <w:rPr>
-                                <w:rFonts w:ascii="Consolas" w:hAnsi="Consolas" w:cs="Consolas"/>
-                                <w:color w:val="000000"/>
-                                <w:sz w:val="19"/>
-                                <w:szCs w:val="19"/>
-                              </w:rPr>
-                              <w:t xml:space="preserve"> \masm32\macros\macros.asm       ; MASM support macros</w:t>
+                              <w:t xml:space="preserve">    include \masm32\macros\macros.asm       ; MASM support macros</w:t>
                             </w:r>
                           </w:p>
                           <w:p>
@@ -25653,27 +25986,7 @@
                                 <w:sz w:val="19"/>
                                 <w:szCs w:val="19"/>
                               </w:rPr>
-                              <w:t xml:space="preserve">    </w:t>
-                            </w:r>
-                            <w:proofErr w:type="gramStart"/>
-                            <w:r>
-                              <w:rPr>
-                                <w:rFonts w:ascii="Consolas" w:hAnsi="Consolas" w:cs="Consolas"/>
-                                <w:color w:val="000000"/>
-                                <w:sz w:val="19"/>
-                                <w:szCs w:val="19"/>
-                              </w:rPr>
-                              <w:t>include</w:t>
-                            </w:r>
-                            <w:proofErr w:type="gramEnd"/>
-                            <w:r>
-                              <w:rPr>
-                                <w:rFonts w:ascii="Consolas" w:hAnsi="Consolas" w:cs="Consolas"/>
-                                <w:color w:val="000000"/>
-                                <w:sz w:val="19"/>
-                                <w:szCs w:val="19"/>
-                              </w:rPr>
-                              <w:t xml:space="preserve"> \masm32\include\masm32.inc</w:t>
+                              <w:t xml:space="preserve">    include \masm32\include\masm32.inc</w:t>
                             </w:r>
                           </w:p>
                           <w:p>
@@ -25696,27 +26009,7 @@
                                 <w:sz w:val="19"/>
                                 <w:szCs w:val="19"/>
                               </w:rPr>
-                              <w:t xml:space="preserve">    </w:t>
-                            </w:r>
-                            <w:proofErr w:type="gramStart"/>
-                            <w:r>
-                              <w:rPr>
-                                <w:rFonts w:ascii="Consolas" w:hAnsi="Consolas" w:cs="Consolas"/>
-                                <w:color w:val="000000"/>
-                                <w:sz w:val="19"/>
-                                <w:szCs w:val="19"/>
-                              </w:rPr>
-                              <w:t>include</w:t>
-                            </w:r>
-                            <w:proofErr w:type="gramEnd"/>
-                            <w:r>
-                              <w:rPr>
-                                <w:rFonts w:ascii="Consolas" w:hAnsi="Consolas" w:cs="Consolas"/>
-                                <w:color w:val="000000"/>
-                                <w:sz w:val="19"/>
-                                <w:szCs w:val="19"/>
-                              </w:rPr>
-                              <w:t xml:space="preserve"> \masm32\include\gdi32.inc</w:t>
+                              <w:t xml:space="preserve">    include \masm32\include\gdi32.inc</w:t>
                             </w:r>
                           </w:p>
                           <w:p>
@@ -25739,27 +26032,7 @@
                                 <w:sz w:val="19"/>
                                 <w:szCs w:val="19"/>
                               </w:rPr>
-                              <w:t xml:space="preserve">    </w:t>
-                            </w:r>
-                            <w:proofErr w:type="gramStart"/>
-                            <w:r>
-                              <w:rPr>
-                                <w:rFonts w:ascii="Consolas" w:hAnsi="Consolas" w:cs="Consolas"/>
-                                <w:color w:val="000000"/>
-                                <w:sz w:val="19"/>
-                                <w:szCs w:val="19"/>
-                              </w:rPr>
-                              <w:t>include</w:t>
-                            </w:r>
-                            <w:proofErr w:type="gramEnd"/>
-                            <w:r>
-                              <w:rPr>
-                                <w:rFonts w:ascii="Consolas" w:hAnsi="Consolas" w:cs="Consolas"/>
-                                <w:color w:val="000000"/>
-                                <w:sz w:val="19"/>
-                                <w:szCs w:val="19"/>
-                              </w:rPr>
-                              <w:t xml:space="preserve"> \masm32\include\user32.inc</w:t>
+                              <w:t xml:space="preserve">    include \masm32\include\user32.inc</w:t>
                             </w:r>
                           </w:p>
                           <w:p>
@@ -25782,27 +26055,7 @@
                                 <w:sz w:val="19"/>
                                 <w:szCs w:val="19"/>
                               </w:rPr>
-                              <w:t xml:space="preserve">    </w:t>
-                            </w:r>
-                            <w:proofErr w:type="gramStart"/>
-                            <w:r>
-                              <w:rPr>
-                                <w:rFonts w:ascii="Consolas" w:hAnsi="Consolas" w:cs="Consolas"/>
-                                <w:color w:val="000000"/>
-                                <w:sz w:val="19"/>
-                                <w:szCs w:val="19"/>
-                              </w:rPr>
-                              <w:t>include</w:t>
-                            </w:r>
-                            <w:proofErr w:type="gramEnd"/>
-                            <w:r>
-                              <w:rPr>
-                                <w:rFonts w:ascii="Consolas" w:hAnsi="Consolas" w:cs="Consolas"/>
-                                <w:color w:val="000000"/>
-                                <w:sz w:val="19"/>
-                                <w:szCs w:val="19"/>
-                              </w:rPr>
-                              <w:t xml:space="preserve"> \masm32\include\kernel32.inc</w:t>
+                              <w:t xml:space="preserve">    include \masm32\include\kernel32.inc</w:t>
                             </w:r>
                           </w:p>
                           <w:p>
@@ -25825,29 +26078,7 @@
                                 <w:sz w:val="19"/>
                                 <w:szCs w:val="19"/>
                               </w:rPr>
-                              <w:t xml:space="preserve">    </w:t>
-                            </w:r>
-                            <w:proofErr w:type="spellStart"/>
-                            <w:proofErr w:type="gramStart"/>
-                            <w:r>
-                              <w:rPr>
-                                <w:rFonts w:ascii="Consolas" w:hAnsi="Consolas" w:cs="Consolas"/>
-                                <w:color w:val="000000"/>
-                                <w:sz w:val="19"/>
-                                <w:szCs w:val="19"/>
-                              </w:rPr>
-                              <w:t>includelib</w:t>
-                            </w:r>
-                            <w:proofErr w:type="spellEnd"/>
-                            <w:proofErr w:type="gramEnd"/>
-                            <w:r>
-                              <w:rPr>
-                                <w:rFonts w:ascii="Consolas" w:hAnsi="Consolas" w:cs="Consolas"/>
-                                <w:color w:val="000000"/>
-                                <w:sz w:val="19"/>
-                                <w:szCs w:val="19"/>
-                              </w:rPr>
-                              <w:t xml:space="preserve"> \masm32\lib\masm32.lib</w:t>
+                              <w:t xml:space="preserve">    includelib \masm32\lib\masm32.lib</w:t>
                             </w:r>
                           </w:p>
                           <w:p>
@@ -25870,29 +26101,7 @@
                                 <w:sz w:val="19"/>
                                 <w:szCs w:val="19"/>
                               </w:rPr>
-                              <w:t xml:space="preserve">    </w:t>
-                            </w:r>
-                            <w:proofErr w:type="spellStart"/>
-                            <w:proofErr w:type="gramStart"/>
-                            <w:r>
-                              <w:rPr>
-                                <w:rFonts w:ascii="Consolas" w:hAnsi="Consolas" w:cs="Consolas"/>
-                                <w:color w:val="000000"/>
-                                <w:sz w:val="19"/>
-                                <w:szCs w:val="19"/>
-                              </w:rPr>
-                              <w:t>includelib</w:t>
-                            </w:r>
-                            <w:proofErr w:type="spellEnd"/>
-                            <w:proofErr w:type="gramEnd"/>
-                            <w:r>
-                              <w:rPr>
-                                <w:rFonts w:ascii="Consolas" w:hAnsi="Consolas" w:cs="Consolas"/>
-                                <w:color w:val="000000"/>
-                                <w:sz w:val="19"/>
-                                <w:szCs w:val="19"/>
-                              </w:rPr>
-                              <w:t xml:space="preserve"> \masm32\lib\gdi32.lib</w:t>
+                              <w:t xml:space="preserve">    includelib \masm32\lib\gdi32.lib</w:t>
                             </w:r>
                           </w:p>
                           <w:p>
@@ -25915,29 +26124,7 @@
                                 <w:sz w:val="19"/>
                                 <w:szCs w:val="19"/>
                               </w:rPr>
-                              <w:t xml:space="preserve">    </w:t>
-                            </w:r>
-                            <w:proofErr w:type="spellStart"/>
-                            <w:proofErr w:type="gramStart"/>
-                            <w:r>
-                              <w:rPr>
-                                <w:rFonts w:ascii="Consolas" w:hAnsi="Consolas" w:cs="Consolas"/>
-                                <w:color w:val="000000"/>
-                                <w:sz w:val="19"/>
-                                <w:szCs w:val="19"/>
-                              </w:rPr>
-                              <w:t>includelib</w:t>
-                            </w:r>
-                            <w:proofErr w:type="spellEnd"/>
-                            <w:proofErr w:type="gramEnd"/>
-                            <w:r>
-                              <w:rPr>
-                                <w:rFonts w:ascii="Consolas" w:hAnsi="Consolas" w:cs="Consolas"/>
-                                <w:color w:val="000000"/>
-                                <w:sz w:val="19"/>
-                                <w:szCs w:val="19"/>
-                              </w:rPr>
-                              <w:t xml:space="preserve"> \masm32\lib\user32.lib</w:t>
+                              <w:t xml:space="preserve">    includelib \masm32\lib\user32.lib</w:t>
                             </w:r>
                           </w:p>
                           <w:p>
@@ -25960,29 +26147,7 @@
                                 <w:sz w:val="19"/>
                                 <w:szCs w:val="19"/>
                               </w:rPr>
-                              <w:t xml:space="preserve">    </w:t>
-                            </w:r>
-                            <w:proofErr w:type="spellStart"/>
-                            <w:proofErr w:type="gramStart"/>
-                            <w:r>
-                              <w:rPr>
-                                <w:rFonts w:ascii="Consolas" w:hAnsi="Consolas" w:cs="Consolas"/>
-                                <w:color w:val="000000"/>
-                                <w:sz w:val="19"/>
-                                <w:szCs w:val="19"/>
-                              </w:rPr>
-                              <w:t>includelib</w:t>
-                            </w:r>
-                            <w:proofErr w:type="spellEnd"/>
-                            <w:proofErr w:type="gramEnd"/>
-                            <w:r>
-                              <w:rPr>
-                                <w:rFonts w:ascii="Consolas" w:hAnsi="Consolas" w:cs="Consolas"/>
-                                <w:color w:val="000000"/>
-                                <w:sz w:val="19"/>
-                                <w:szCs w:val="19"/>
-                              </w:rPr>
-                              <w:t xml:space="preserve"> \masm32\lib\kernel32.lib</w:t>
+                              <w:t xml:space="preserve">    includelib \masm32\lib\kernel32.lib</w:t>
                             </w:r>
                           </w:p>
                           <w:p>
@@ -26049,7 +26214,6 @@
                                 <w:szCs w:val="19"/>
                               </w:rPr>
                             </w:pPr>
-                            <w:proofErr w:type="gramStart"/>
                             <w:r>
                               <w:rPr>
                                 <w:rFonts w:ascii="Consolas" w:hAnsi="Consolas" w:cs="Consolas"/>
@@ -26057,17 +26221,7 @@
                                 <w:sz w:val="19"/>
                                 <w:szCs w:val="19"/>
                               </w:rPr>
-                              <w:t>start</w:t>
-                            </w:r>
-                            <w:proofErr w:type="gramEnd"/>
-                            <w:r>
-                              <w:rPr>
-                                <w:rFonts w:ascii="Consolas" w:hAnsi="Consolas" w:cs="Consolas"/>
-                                <w:color w:val="000000"/>
-                                <w:sz w:val="19"/>
-                                <w:szCs w:val="19"/>
-                              </w:rPr>
-                              <w:t>:                          ; The CODE entry point to the program</w:t>
+                              <w:t>start:                          ; The CODE entry point to the program</w:t>
                             </w:r>
                           </w:p>
                           <w:p>
@@ -26104,47 +26258,7 @@
                                 <w:sz w:val="19"/>
                                 <w:szCs w:val="19"/>
                               </w:rPr>
-                              <w:t xml:space="preserve">    </w:t>
-                            </w:r>
-                            <w:proofErr w:type="gramStart"/>
-                            <w:r>
-                              <w:rPr>
-                                <w:rFonts w:ascii="Consolas" w:hAnsi="Consolas" w:cs="Consolas"/>
-                                <w:color w:val="000000"/>
-                                <w:sz w:val="19"/>
-                                <w:szCs w:val="19"/>
-                              </w:rPr>
-                              <w:t>print</w:t>
-                            </w:r>
-                            <w:proofErr w:type="gramEnd"/>
-                            <w:r>
-                              <w:rPr>
-                                <w:rFonts w:ascii="Consolas" w:hAnsi="Consolas" w:cs="Consolas"/>
-                                <w:color w:val="000000"/>
-                                <w:sz w:val="19"/>
-                                <w:szCs w:val="19"/>
-                              </w:rPr>
-                              <w:t xml:space="preserve"> </w:t>
-                            </w:r>
-                            <w:proofErr w:type="spellStart"/>
-                            <w:r>
-                              <w:rPr>
-                                <w:rFonts w:ascii="Consolas" w:hAnsi="Consolas" w:cs="Consolas"/>
-                                <w:color w:val="000000"/>
-                                <w:sz w:val="19"/>
-                                <w:szCs w:val="19"/>
-                              </w:rPr>
-                              <w:t>chr</w:t>
-                            </w:r>
-                            <w:proofErr w:type="spellEnd"/>
-                            <w:r>
-                              <w:rPr>
-                                <w:rFonts w:ascii="Consolas" w:hAnsi="Consolas" w:cs="Consolas"/>
-                                <w:color w:val="000000"/>
-                                <w:sz w:val="19"/>
-                                <w:szCs w:val="19"/>
-                              </w:rPr>
-                              <w:t>$("Hey, this actually works.",13,10)</w:t>
+                              <w:t xml:space="preserve">    print chr$("Hey, this actually works.",13,10)</w:t>
                             </w:r>
                           </w:p>
                           <w:p>
@@ -26167,19 +26281,8 @@
                                 <w:sz w:val="19"/>
                                 <w:szCs w:val="19"/>
                               </w:rPr>
-                              <w:t xml:space="preserve">    </w:t>
+                              <w:t xml:space="preserve">    exit</w:t>
                             </w:r>
-                            <w:proofErr w:type="gramStart"/>
-                            <w:r>
-                              <w:rPr>
-                                <w:rFonts w:ascii="Consolas" w:hAnsi="Consolas" w:cs="Consolas"/>
-                                <w:color w:val="000000"/>
-                                <w:sz w:val="19"/>
-                                <w:szCs w:val="19"/>
-                              </w:rPr>
-                              <w:t>exit</w:t>
-                            </w:r>
-                            <w:proofErr w:type="gramEnd"/>
                           </w:p>
                           <w:p>
                             <w:pPr>
@@ -26196,7 +26299,6 @@
                             </w:pPr>
                           </w:p>
                           <w:p>
-                            <w:proofErr w:type="gramStart"/>
                             <w:r>
                               <w:rPr>
                                 <w:rFonts w:ascii="Consolas" w:hAnsi="Consolas" w:cs="Consolas"/>
@@ -26204,17 +26306,7 @@
                                 <w:sz w:val="19"/>
                                 <w:szCs w:val="19"/>
                               </w:rPr>
-                              <w:t>end</w:t>
-                            </w:r>
-                            <w:proofErr w:type="gramEnd"/>
-                            <w:r>
-                              <w:rPr>
-                                <w:rFonts w:ascii="Consolas" w:hAnsi="Consolas" w:cs="Consolas"/>
-                                <w:color w:val="000000"/>
-                                <w:sz w:val="19"/>
-                                <w:szCs w:val="19"/>
-                              </w:rPr>
-                              <w:t xml:space="preserve"> start                       ; Tell MASM where the program ends</w:t>
+                              <w:t>end start                       ; Tell MASM where the program ends</w:t>
                             </w:r>
                           </w:p>
                         </w:txbxContent>
@@ -26236,7 +26328,7 @@
           </mc:Choice>
           <mc:Fallback>
             <w:pict>
-              <v:shape id="_x0000_s1036" type="#_x0000_t202" style="position:absolute;margin-left:3.75pt;margin-top:18.95pt;width:491.25pt;height:333pt;z-index:251762688;visibility:visible;mso-wrap-style:square;mso-width-percent:0;mso-height-percent:0;mso-wrap-distance-left:9pt;mso-wrap-distance-top:3.6pt;mso-wrap-distance-right:9pt;mso-wrap-distance-bottom:3.6pt;mso-position-horizontal:absolute;mso-position-horizontal-relative:text;mso-position-vertical:absolute;mso-position-vertical-relative:text;mso-width-percent:0;mso-height-percent:0;mso-width-relative:margin;mso-height-relative:margin;v-text-anchor:top" o:gfxdata="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">
+              <v:shape id="_x0000_s1039" type="#_x0000_t202" style="position:absolute;margin-left:3.75pt;margin-top:18.95pt;width:491.25pt;height:333pt;z-index:251762688;visibility:visible;mso-wrap-style:square;mso-width-percent:0;mso-height-percent:0;mso-wrap-distance-left:9pt;mso-wrap-distance-top:3.6pt;mso-wrap-distance-right:9pt;mso-wrap-distance-bottom:3.6pt;mso-position-horizontal:absolute;mso-position-horizontal-relative:text;mso-position-vertical:absolute;mso-position-vertical-relative:text;mso-width-percent:0;mso-height-percent:0;mso-width-relative:margin;mso-height-relative:margin;v-text-anchor:top" o:gfxdata="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">
                 <v:textbox>
                   <w:txbxContent>
                     <w:p>
@@ -26282,27 +26374,7 @@
                           <w:sz w:val="19"/>
                           <w:szCs w:val="19"/>
                         </w:rPr>
-                        <w:t xml:space="preserve">    .model flat, </w:t>
-                      </w:r>
-                      <w:proofErr w:type="spellStart"/>
-                      <w:r>
-                        <w:rPr>
-                          <w:rFonts w:ascii="Consolas" w:hAnsi="Consolas" w:cs="Consolas"/>
-                          <w:color w:val="000000"/>
-                          <w:sz w:val="19"/>
-                          <w:szCs w:val="19"/>
-                        </w:rPr>
-                        <w:t>stdcall</w:t>
-                      </w:r>
-                      <w:proofErr w:type="spellEnd"/>
-                      <w:r>
-                        <w:rPr>
-                          <w:rFonts w:ascii="Consolas" w:hAnsi="Consolas" w:cs="Consolas"/>
-                          <w:color w:val="000000"/>
-                          <w:sz w:val="19"/>
-                          <w:szCs w:val="19"/>
-                        </w:rPr>
-                        <w:t xml:space="preserve">                    ; 32 bit memory model</w:t>
+                        <w:t xml:space="preserve">    .model flat, stdcall                    ; 32 bit memory model</w:t>
                       </w:r>
                     </w:p>
                     <w:p>
@@ -26325,47 +26397,7 @@
                           <w:sz w:val="19"/>
                           <w:szCs w:val="19"/>
                         </w:rPr>
-                        <w:t xml:space="preserve">    </w:t>
-                      </w:r>
-                      <w:proofErr w:type="gramStart"/>
-                      <w:r>
-                        <w:rPr>
-                          <w:rFonts w:ascii="Consolas" w:hAnsi="Consolas" w:cs="Consolas"/>
-                          <w:color w:val="000000"/>
-                          <w:sz w:val="19"/>
-                          <w:szCs w:val="19"/>
-                        </w:rPr>
-                        <w:t>option</w:t>
-                      </w:r>
-                      <w:proofErr w:type="gramEnd"/>
-                      <w:r>
-                        <w:rPr>
-                          <w:rFonts w:ascii="Consolas" w:hAnsi="Consolas" w:cs="Consolas"/>
-                          <w:color w:val="000000"/>
-                          <w:sz w:val="19"/>
-                          <w:szCs w:val="19"/>
-                        </w:rPr>
-                        <w:t xml:space="preserve"> </w:t>
-                      </w:r>
-                      <w:proofErr w:type="spellStart"/>
-                      <w:r>
-                        <w:rPr>
-                          <w:rFonts w:ascii="Consolas" w:hAnsi="Consolas" w:cs="Consolas"/>
-                          <w:color w:val="000000"/>
-                          <w:sz w:val="19"/>
-                          <w:szCs w:val="19"/>
-                        </w:rPr>
-                        <w:t>casemap</w:t>
-                      </w:r>
-                      <w:proofErr w:type="spellEnd"/>
-                      <w:r>
-                        <w:rPr>
-                          <w:rFonts w:ascii="Consolas" w:hAnsi="Consolas" w:cs="Consolas"/>
-                          <w:color w:val="000000"/>
-                          <w:sz w:val="19"/>
-                          <w:szCs w:val="19"/>
-                        </w:rPr>
-                        <w:t xml:space="preserve"> :none                    ; case sensitive</w:t>
+                        <w:t xml:space="preserve">    option casemap :none                    ; case sensitive</w:t>
                       </w:r>
                     </w:p>
                     <w:p>
@@ -26411,27 +26443,7 @@
                           <w:sz w:val="19"/>
                           <w:szCs w:val="19"/>
                         </w:rPr>
-                        <w:t xml:space="preserve">    </w:t>
-                      </w:r>
-                      <w:proofErr w:type="gramStart"/>
-                      <w:r>
-                        <w:rPr>
-                          <w:rFonts w:ascii="Consolas" w:hAnsi="Consolas" w:cs="Consolas"/>
-                          <w:color w:val="000000"/>
-                          <w:sz w:val="19"/>
-                          <w:szCs w:val="19"/>
-                        </w:rPr>
-                        <w:t>include</w:t>
-                      </w:r>
-                      <w:proofErr w:type="gramEnd"/>
-                      <w:r>
-                        <w:rPr>
-                          <w:rFonts w:ascii="Consolas" w:hAnsi="Consolas" w:cs="Consolas"/>
-                          <w:color w:val="000000"/>
-                          <w:sz w:val="19"/>
-                          <w:szCs w:val="19"/>
-                        </w:rPr>
-                        <w:t xml:space="preserve"> \masm32\include\windows.inc     ; always first</w:t>
+                        <w:t xml:space="preserve">    include \masm32\include\windows.inc     ; always first</w:t>
                       </w:r>
                     </w:p>
                     <w:p>
@@ -26454,27 +26466,7 @@
                           <w:sz w:val="19"/>
                           <w:szCs w:val="19"/>
                         </w:rPr>
-                        <w:t xml:space="preserve">    </w:t>
-                      </w:r>
-                      <w:proofErr w:type="gramStart"/>
-                      <w:r>
-                        <w:rPr>
-                          <w:rFonts w:ascii="Consolas" w:hAnsi="Consolas" w:cs="Consolas"/>
-                          <w:color w:val="000000"/>
-                          <w:sz w:val="19"/>
-                          <w:szCs w:val="19"/>
-                        </w:rPr>
-                        <w:t>include</w:t>
-                      </w:r>
-                      <w:proofErr w:type="gramEnd"/>
-                      <w:r>
-                        <w:rPr>
-                          <w:rFonts w:ascii="Consolas" w:hAnsi="Consolas" w:cs="Consolas"/>
-                          <w:color w:val="000000"/>
-                          <w:sz w:val="19"/>
-                          <w:szCs w:val="19"/>
-                        </w:rPr>
-                        <w:t xml:space="preserve"> \masm32\macros\macros.asm       ; MASM support macros</w:t>
+                        <w:t xml:space="preserve">    include \masm32\macros\macros.asm       ; MASM support macros</w:t>
                       </w:r>
                     </w:p>
                     <w:p>
@@ -26497,27 +26489,7 @@
                           <w:sz w:val="19"/>
                           <w:szCs w:val="19"/>
                         </w:rPr>
-                        <w:t xml:space="preserve">    </w:t>
-                      </w:r>
-                      <w:proofErr w:type="gramStart"/>
-                      <w:r>
-                        <w:rPr>
-                          <w:rFonts w:ascii="Consolas" w:hAnsi="Consolas" w:cs="Consolas"/>
-                          <w:color w:val="000000"/>
-                          <w:sz w:val="19"/>
-                          <w:szCs w:val="19"/>
-                        </w:rPr>
-                        <w:t>include</w:t>
-                      </w:r>
-                      <w:proofErr w:type="gramEnd"/>
-                      <w:r>
-                        <w:rPr>
-                          <w:rFonts w:ascii="Consolas" w:hAnsi="Consolas" w:cs="Consolas"/>
-                          <w:color w:val="000000"/>
-                          <w:sz w:val="19"/>
-                          <w:szCs w:val="19"/>
-                        </w:rPr>
-                        <w:t xml:space="preserve"> \masm32\include\masm32.inc</w:t>
+                        <w:t xml:space="preserve">    include \masm32\include\masm32.inc</w:t>
                       </w:r>
                     </w:p>
                     <w:p>
@@ -26540,27 +26512,7 @@
                           <w:sz w:val="19"/>
                           <w:szCs w:val="19"/>
                         </w:rPr>
-                        <w:t xml:space="preserve">    </w:t>
-                      </w:r>
-                      <w:proofErr w:type="gramStart"/>
-                      <w:r>
-                        <w:rPr>
-                          <w:rFonts w:ascii="Consolas" w:hAnsi="Consolas" w:cs="Consolas"/>
-                          <w:color w:val="000000"/>
-                          <w:sz w:val="19"/>
-                          <w:szCs w:val="19"/>
-                        </w:rPr>
-                        <w:t>include</w:t>
-                      </w:r>
-                      <w:proofErr w:type="gramEnd"/>
-                      <w:r>
-                        <w:rPr>
-                          <w:rFonts w:ascii="Consolas" w:hAnsi="Consolas" w:cs="Consolas"/>
-                          <w:color w:val="000000"/>
-                          <w:sz w:val="19"/>
-                          <w:szCs w:val="19"/>
-                        </w:rPr>
-                        <w:t xml:space="preserve"> \masm32\include\gdi32.inc</w:t>
+                        <w:t xml:space="preserve">    include \masm32\include\gdi32.inc</w:t>
                       </w:r>
                     </w:p>
                     <w:p>
@@ -26583,27 +26535,7 @@
                           <w:sz w:val="19"/>
                           <w:szCs w:val="19"/>
                         </w:rPr>
-                        <w:t xml:space="preserve">    </w:t>
-                      </w:r>
-                      <w:proofErr w:type="gramStart"/>
-                      <w:r>
-                        <w:rPr>
-                          <w:rFonts w:ascii="Consolas" w:hAnsi="Consolas" w:cs="Consolas"/>
-                          <w:color w:val="000000"/>
-                          <w:sz w:val="19"/>
-                          <w:szCs w:val="19"/>
-                        </w:rPr>
-                        <w:t>include</w:t>
-                      </w:r>
-                      <w:proofErr w:type="gramEnd"/>
-                      <w:r>
-                        <w:rPr>
-                          <w:rFonts w:ascii="Consolas" w:hAnsi="Consolas" w:cs="Consolas"/>
-                          <w:color w:val="000000"/>
-                          <w:sz w:val="19"/>
-                          <w:szCs w:val="19"/>
-                        </w:rPr>
-                        <w:t xml:space="preserve"> \masm32\include\user32.inc</w:t>
+                        <w:t xml:space="preserve">    include \masm32\include\user32.inc</w:t>
                       </w:r>
                     </w:p>
                     <w:p>
@@ -26626,27 +26558,7 @@
                           <w:sz w:val="19"/>
                           <w:szCs w:val="19"/>
                         </w:rPr>
-                        <w:t xml:space="preserve">    </w:t>
-                      </w:r>
-                      <w:proofErr w:type="gramStart"/>
-                      <w:r>
-                        <w:rPr>
-                          <w:rFonts w:ascii="Consolas" w:hAnsi="Consolas" w:cs="Consolas"/>
-                          <w:color w:val="000000"/>
-                          <w:sz w:val="19"/>
-                          <w:szCs w:val="19"/>
-                        </w:rPr>
-                        <w:t>include</w:t>
-                      </w:r>
-                      <w:proofErr w:type="gramEnd"/>
-                      <w:r>
-                        <w:rPr>
-                          <w:rFonts w:ascii="Consolas" w:hAnsi="Consolas" w:cs="Consolas"/>
-                          <w:color w:val="000000"/>
-                          <w:sz w:val="19"/>
-                          <w:szCs w:val="19"/>
-                        </w:rPr>
-                        <w:t xml:space="preserve"> \masm32\include\kernel32.inc</w:t>
+                        <w:t xml:space="preserve">    include \masm32\include\kernel32.inc</w:t>
                       </w:r>
                     </w:p>
                     <w:p>
@@ -26669,29 +26581,7 @@
                           <w:sz w:val="19"/>
                           <w:szCs w:val="19"/>
                         </w:rPr>
-                        <w:t xml:space="preserve">    </w:t>
-                      </w:r>
-                      <w:proofErr w:type="spellStart"/>
-                      <w:proofErr w:type="gramStart"/>
-                      <w:r>
-                        <w:rPr>
-                          <w:rFonts w:ascii="Consolas" w:hAnsi="Consolas" w:cs="Consolas"/>
-                          <w:color w:val="000000"/>
-                          <w:sz w:val="19"/>
-                          <w:szCs w:val="19"/>
-                        </w:rPr>
-                        <w:t>includelib</w:t>
-                      </w:r>
-                      <w:proofErr w:type="spellEnd"/>
-                      <w:proofErr w:type="gramEnd"/>
-                      <w:r>
-                        <w:rPr>
-                          <w:rFonts w:ascii="Consolas" w:hAnsi="Consolas" w:cs="Consolas"/>
-                          <w:color w:val="000000"/>
-                          <w:sz w:val="19"/>
-                          <w:szCs w:val="19"/>
-                        </w:rPr>
-                        <w:t xml:space="preserve"> \masm32\lib\masm32.lib</w:t>
+                        <w:t xml:space="preserve">    includelib \masm32\lib\masm32.lib</w:t>
                       </w:r>
                     </w:p>
                     <w:p>
@@ -26714,29 +26604,7 @@
                           <w:sz w:val="19"/>
                           <w:szCs w:val="19"/>
                         </w:rPr>
-                        <w:t xml:space="preserve">    </w:t>
-                      </w:r>
-                      <w:proofErr w:type="spellStart"/>
-                      <w:proofErr w:type="gramStart"/>
-                      <w:r>
-                        <w:rPr>
-                          <w:rFonts w:ascii="Consolas" w:hAnsi="Consolas" w:cs="Consolas"/>
-                          <w:color w:val="000000"/>
-                          <w:sz w:val="19"/>
-                          <w:szCs w:val="19"/>
-                        </w:rPr>
-                        <w:t>includelib</w:t>
-                      </w:r>
-                      <w:proofErr w:type="spellEnd"/>
-                      <w:proofErr w:type="gramEnd"/>
-                      <w:r>
-                        <w:rPr>
-                          <w:rFonts w:ascii="Consolas" w:hAnsi="Consolas" w:cs="Consolas"/>
-                          <w:color w:val="000000"/>
-                          <w:sz w:val="19"/>
-                          <w:szCs w:val="19"/>
-                        </w:rPr>
-                        <w:t xml:space="preserve"> \masm32\lib\gdi32.lib</w:t>
+                        <w:t xml:space="preserve">    includelib \masm32\lib\gdi32.lib</w:t>
                       </w:r>
                     </w:p>
                     <w:p>
@@ -26759,29 +26627,7 @@
                           <w:sz w:val="19"/>
                           <w:szCs w:val="19"/>
                         </w:rPr>
-                        <w:t xml:space="preserve">    </w:t>
-                      </w:r>
-                      <w:proofErr w:type="spellStart"/>
-                      <w:proofErr w:type="gramStart"/>
-                      <w:r>
-                        <w:rPr>
-                          <w:rFonts w:ascii="Consolas" w:hAnsi="Consolas" w:cs="Consolas"/>
-                          <w:color w:val="000000"/>
-                          <w:sz w:val="19"/>
-                          <w:szCs w:val="19"/>
-                        </w:rPr>
-                        <w:t>includelib</w:t>
-                      </w:r>
-                      <w:proofErr w:type="spellEnd"/>
-                      <w:proofErr w:type="gramEnd"/>
-                      <w:r>
-                        <w:rPr>
-                          <w:rFonts w:ascii="Consolas" w:hAnsi="Consolas" w:cs="Consolas"/>
-                          <w:color w:val="000000"/>
-                          <w:sz w:val="19"/>
-                          <w:szCs w:val="19"/>
-                        </w:rPr>
-                        <w:t xml:space="preserve"> \masm32\lib\user32.lib</w:t>
+                        <w:t xml:space="preserve">    includelib \masm32\lib\user32.lib</w:t>
                       </w:r>
                     </w:p>
                     <w:p>
@@ -26804,29 +26650,7 @@
                           <w:sz w:val="19"/>
                           <w:szCs w:val="19"/>
                         </w:rPr>
-                        <w:t xml:space="preserve">    </w:t>
-                      </w:r>
-                      <w:proofErr w:type="spellStart"/>
-                      <w:proofErr w:type="gramStart"/>
-                      <w:r>
-                        <w:rPr>
-                          <w:rFonts w:ascii="Consolas" w:hAnsi="Consolas" w:cs="Consolas"/>
-                          <w:color w:val="000000"/>
-                          <w:sz w:val="19"/>
-                          <w:szCs w:val="19"/>
-                        </w:rPr>
-                        <w:t>includelib</w:t>
-                      </w:r>
-                      <w:proofErr w:type="spellEnd"/>
-                      <w:proofErr w:type="gramEnd"/>
-                      <w:r>
-                        <w:rPr>
-                          <w:rFonts w:ascii="Consolas" w:hAnsi="Consolas" w:cs="Consolas"/>
-                          <w:color w:val="000000"/>
-                          <w:sz w:val="19"/>
-                          <w:szCs w:val="19"/>
-                        </w:rPr>
-                        <w:t xml:space="preserve"> \masm32\lib\kernel32.lib</w:t>
+                        <w:t xml:space="preserve">    includelib \masm32\lib\kernel32.lib</w:t>
                       </w:r>
                     </w:p>
                     <w:p>
@@ -26893,7 +26717,6 @@
                           <w:szCs w:val="19"/>
                         </w:rPr>
                       </w:pPr>
-                      <w:proofErr w:type="gramStart"/>
                       <w:r>
                         <w:rPr>
                           <w:rFonts w:ascii="Consolas" w:hAnsi="Consolas" w:cs="Consolas"/>
@@ -26901,17 +26724,7 @@
                           <w:sz w:val="19"/>
                           <w:szCs w:val="19"/>
                         </w:rPr>
-                        <w:t>start</w:t>
-                      </w:r>
-                      <w:proofErr w:type="gramEnd"/>
-                      <w:r>
-                        <w:rPr>
-                          <w:rFonts w:ascii="Consolas" w:hAnsi="Consolas" w:cs="Consolas"/>
-                          <w:color w:val="000000"/>
-                          <w:sz w:val="19"/>
-                          <w:szCs w:val="19"/>
-                        </w:rPr>
-                        <w:t>:                          ; The CODE entry point to the program</w:t>
+                        <w:t>start:                          ; The CODE entry point to the program</w:t>
                       </w:r>
                     </w:p>
                     <w:p>
@@ -26948,47 +26761,7 @@
                           <w:sz w:val="19"/>
                           <w:szCs w:val="19"/>
                         </w:rPr>
-                        <w:t xml:space="preserve">    </w:t>
-                      </w:r>
-                      <w:proofErr w:type="gramStart"/>
-                      <w:r>
-                        <w:rPr>
-                          <w:rFonts w:ascii="Consolas" w:hAnsi="Consolas" w:cs="Consolas"/>
-                          <w:color w:val="000000"/>
-                          <w:sz w:val="19"/>
-                          <w:szCs w:val="19"/>
-                        </w:rPr>
-                        <w:t>print</w:t>
-                      </w:r>
-                      <w:proofErr w:type="gramEnd"/>
-                      <w:r>
-                        <w:rPr>
-                          <w:rFonts w:ascii="Consolas" w:hAnsi="Consolas" w:cs="Consolas"/>
-                          <w:color w:val="000000"/>
-                          <w:sz w:val="19"/>
-                          <w:szCs w:val="19"/>
-                        </w:rPr>
-                        <w:t xml:space="preserve"> </w:t>
-                      </w:r>
-                      <w:proofErr w:type="spellStart"/>
-                      <w:r>
-                        <w:rPr>
-                          <w:rFonts w:ascii="Consolas" w:hAnsi="Consolas" w:cs="Consolas"/>
-                          <w:color w:val="000000"/>
-                          <w:sz w:val="19"/>
-                          <w:szCs w:val="19"/>
-                        </w:rPr>
-                        <w:t>chr</w:t>
-                      </w:r>
-                      <w:proofErr w:type="spellEnd"/>
-                      <w:r>
-                        <w:rPr>
-                          <w:rFonts w:ascii="Consolas" w:hAnsi="Consolas" w:cs="Consolas"/>
-                          <w:color w:val="000000"/>
-                          <w:sz w:val="19"/>
-                          <w:szCs w:val="19"/>
-                        </w:rPr>
-                        <w:t>$("Hey, this actually works.",13,10)</w:t>
+                        <w:t xml:space="preserve">    print chr$("Hey, this actually works.",13,10)</w:t>
                       </w:r>
                     </w:p>
                     <w:p>
@@ -27011,19 +26784,8 @@
                           <w:sz w:val="19"/>
                           <w:szCs w:val="19"/>
                         </w:rPr>
-                        <w:t xml:space="preserve">    </w:t>
+                        <w:t xml:space="preserve">    exit</w:t>
                       </w:r>
-                      <w:proofErr w:type="gramStart"/>
-                      <w:r>
-                        <w:rPr>
-                          <w:rFonts w:ascii="Consolas" w:hAnsi="Consolas" w:cs="Consolas"/>
-                          <w:color w:val="000000"/>
-                          <w:sz w:val="19"/>
-                          <w:szCs w:val="19"/>
-                        </w:rPr>
-                        <w:t>exit</w:t>
-                      </w:r>
-                      <w:proofErr w:type="gramEnd"/>
                     </w:p>
                     <w:p>
                       <w:pPr>
@@ -27040,7 +26802,6 @@
                       </w:pPr>
                     </w:p>
                     <w:p>
-                      <w:proofErr w:type="gramStart"/>
                       <w:r>
                         <w:rPr>
                           <w:rFonts w:ascii="Consolas" w:hAnsi="Consolas" w:cs="Consolas"/>
@@ -27048,17 +26809,7 @@
                           <w:sz w:val="19"/>
                           <w:szCs w:val="19"/>
                         </w:rPr>
-                        <w:t>end</w:t>
-                      </w:r>
-                      <w:proofErr w:type="gramEnd"/>
-                      <w:r>
-                        <w:rPr>
-                          <w:rFonts w:ascii="Consolas" w:hAnsi="Consolas" w:cs="Consolas"/>
-                          <w:color w:val="000000"/>
-                          <w:sz w:val="19"/>
-                          <w:szCs w:val="19"/>
-                        </w:rPr>
-                        <w:t xml:space="preserve"> start                       ; Tell MASM where the program ends</w:t>
+                        <w:t>end start                       ; Tell MASM where the program ends</w:t>
                       </w:r>
                     </w:p>
                   </w:txbxContent>
@@ -27180,19 +26931,8 @@
                                 <w:sz w:val="19"/>
                                 <w:szCs w:val="19"/>
                               </w:rPr>
-                              <w:t>.</w:t>
+                              <w:t>.386 ;</w:t>
                             </w:r>
-                            <w:proofErr w:type="gramStart"/>
-                            <w:r>
-                              <w:rPr>
-                                <w:rFonts w:ascii="Consolas" w:hAnsi="Consolas" w:cs="Consolas"/>
-                                <w:color w:val="000000"/>
-                                <w:sz w:val="19"/>
-                                <w:szCs w:val="19"/>
-                              </w:rPr>
-                              <w:t>386 ;</w:t>
-                            </w:r>
-                            <w:proofErr w:type="gramEnd"/>
                             <w:r>
                               <w:t xml:space="preserve"> </w:t>
                             </w:r>
@@ -27294,27 +27034,7 @@
                                 <w:sz w:val="19"/>
                                 <w:szCs w:val="19"/>
                               </w:rPr>
-                              <w:t xml:space="preserve">.model flat, </w:t>
-                            </w:r>
-                            <w:proofErr w:type="spellStart"/>
-                            <w:r>
-                              <w:rPr>
-                                <w:rFonts w:ascii="Consolas" w:hAnsi="Consolas" w:cs="Consolas"/>
-                                <w:color w:val="000000"/>
-                                <w:sz w:val="19"/>
-                                <w:szCs w:val="19"/>
-                              </w:rPr>
-                              <w:t>stdcall</w:t>
-                            </w:r>
-                            <w:proofErr w:type="spellEnd"/>
-                            <w:r>
-                              <w:rPr>
-                                <w:rFonts w:ascii="Consolas" w:hAnsi="Consolas" w:cs="Consolas"/>
-                                <w:color w:val="000000"/>
-                                <w:sz w:val="19"/>
-                                <w:szCs w:val="19"/>
-                              </w:rPr>
-                              <w:t xml:space="preserve"> </w:t>
+                              <w:t xml:space="preserve">.model flat, stdcall </w:t>
                             </w:r>
                           </w:p>
                           <w:p>
@@ -27330,7 +27050,6 @@
                                 <w:szCs w:val="19"/>
                               </w:rPr>
                             </w:pPr>
-                            <w:proofErr w:type="gramStart"/>
                             <w:r>
                               <w:rPr>
                                 <w:rFonts w:ascii="Consolas" w:hAnsi="Consolas" w:cs="Consolas"/>
@@ -27338,62 +27057,7 @@
                                 <w:sz w:val="19"/>
                                 <w:szCs w:val="19"/>
                               </w:rPr>
-                              <w:t>option</w:t>
-                            </w:r>
-                            <w:proofErr w:type="gramEnd"/>
-                            <w:r>
-                              <w:rPr>
-                                <w:rFonts w:ascii="Consolas" w:hAnsi="Consolas" w:cs="Consolas"/>
-                                <w:color w:val="000000"/>
-                                <w:sz w:val="19"/>
-                                <w:szCs w:val="19"/>
-                              </w:rPr>
-                              <w:t xml:space="preserve"> </w:t>
-                            </w:r>
-                            <w:proofErr w:type="spellStart"/>
-                            <w:r>
-                              <w:rPr>
-                                <w:rFonts w:ascii="Consolas" w:hAnsi="Consolas" w:cs="Consolas"/>
-                                <w:color w:val="000000"/>
-                                <w:sz w:val="19"/>
-                                <w:szCs w:val="19"/>
-                              </w:rPr>
-                              <w:t>casemap:none</w:t>
-                            </w:r>
-                            <w:proofErr w:type="spellEnd"/>
-                          </w:p>
-                          <w:p>
-                            <w:pPr>
-                              <w:autoSpaceDE w:val="0"/>
-                              <w:autoSpaceDN w:val="0"/>
-                              <w:adjustRightInd w:val="0"/>
-                              <w:spacing w:after="0" w:line="240" w:lineRule="auto"/>
-                              <w:rPr>
-                                <w:rFonts w:ascii="Consolas" w:hAnsi="Consolas" w:cs="Consolas"/>
-                                <w:color w:val="000000"/>
-                                <w:sz w:val="19"/>
-                                <w:szCs w:val="19"/>
-                              </w:rPr>
-                            </w:pPr>
-                            <w:proofErr w:type="gramStart"/>
-                            <w:r>
-                              <w:rPr>
-                                <w:rFonts w:ascii="Consolas" w:hAnsi="Consolas" w:cs="Consolas"/>
-                                <w:color w:val="000000"/>
-                                <w:sz w:val="19"/>
-                                <w:szCs w:val="19"/>
-                              </w:rPr>
-                              <w:t>include</w:t>
-                            </w:r>
-                            <w:proofErr w:type="gramEnd"/>
-                            <w:r>
-                              <w:rPr>
-                                <w:rFonts w:ascii="Consolas" w:hAnsi="Consolas" w:cs="Consolas"/>
-                                <w:color w:val="000000"/>
-                                <w:sz w:val="19"/>
-                                <w:szCs w:val="19"/>
-                              </w:rPr>
-                              <w:t xml:space="preserve"> C:\masm32\include\WINDOWS.INC</w:t>
+                              <w:t>option casemap:none</w:t>
                             </w:r>
                           </w:p>
                           <w:p>
@@ -27409,7 +27073,6 @@
                                 <w:szCs w:val="19"/>
                               </w:rPr>
                             </w:pPr>
-                            <w:proofErr w:type="gramStart"/>
                             <w:r>
                               <w:rPr>
                                 <w:rFonts w:ascii="Consolas" w:hAnsi="Consolas" w:cs="Consolas"/>
@@ -27417,17 +27080,7 @@
                                 <w:sz w:val="19"/>
                                 <w:szCs w:val="19"/>
                               </w:rPr>
-                              <w:t>include</w:t>
-                            </w:r>
-                            <w:proofErr w:type="gramEnd"/>
-                            <w:r>
-                              <w:rPr>
-                                <w:rFonts w:ascii="Consolas" w:hAnsi="Consolas" w:cs="Consolas"/>
-                                <w:color w:val="000000"/>
-                                <w:sz w:val="19"/>
-                                <w:szCs w:val="19"/>
-                              </w:rPr>
-                              <w:t xml:space="preserve"> C:\masm32\include\kernel32.inc</w:t>
+                              <w:t>include C:\masm32\include\WINDOWS.INC</w:t>
                             </w:r>
                           </w:p>
                           <w:p>
@@ -27443,7 +27096,6 @@
                                 <w:szCs w:val="19"/>
                               </w:rPr>
                             </w:pPr>
-                            <w:proofErr w:type="gramStart"/>
                             <w:r>
                               <w:rPr>
                                 <w:rFonts w:ascii="Consolas" w:hAnsi="Consolas" w:cs="Consolas"/>
@@ -27451,9 +27103,22 @@
                                 <w:sz w:val="19"/>
                                 <w:szCs w:val="19"/>
                               </w:rPr>
-                              <w:t>include</w:t>
+                              <w:t>include C:\masm32\include\kernel32.inc</w:t>
                             </w:r>
-                            <w:proofErr w:type="gramEnd"/>
+                          </w:p>
+                          <w:p>
+                            <w:pPr>
+                              <w:autoSpaceDE w:val="0"/>
+                              <w:autoSpaceDN w:val="0"/>
+                              <w:adjustRightInd w:val="0"/>
+                              <w:spacing w:after="0" w:line="240" w:lineRule="auto"/>
+                              <w:rPr>
+                                <w:rFonts w:ascii="Consolas" w:hAnsi="Consolas" w:cs="Consolas"/>
+                                <w:color w:val="000000"/>
+                                <w:sz w:val="19"/>
+                                <w:szCs w:val="19"/>
+                              </w:rPr>
+                            </w:pPr>
                             <w:r>
                               <w:rPr>
                                 <w:rFonts w:ascii="Consolas" w:hAnsi="Consolas" w:cs="Consolas"/>
@@ -27461,7 +27126,7 @@
                                 <w:sz w:val="19"/>
                                 <w:szCs w:val="19"/>
                               </w:rPr>
-                              <w:t xml:space="preserve"> C:\masm32\include\user32.inc</w:t>
+                              <w:t>include C:\masm32\include\user32.inc</w:t>
                             </w:r>
                           </w:p>
                           <w:p>
@@ -27491,7 +27156,6 @@
                                 <w:szCs w:val="19"/>
                               </w:rPr>
                             </w:pPr>
-                            <w:proofErr w:type="gramStart"/>
                             <w:r>
                               <w:rPr>
                                 <w:rFonts w:ascii="Consolas" w:hAnsi="Consolas" w:cs="Consolas"/>
@@ -27499,28 +27163,7 @@
                                 <w:sz w:val="19"/>
                                 <w:szCs w:val="19"/>
                               </w:rPr>
-                              <w:t>;</w:t>
-                            </w:r>
-                            <w:proofErr w:type="spellStart"/>
-                            <w:r>
-                              <w:rPr>
-                                <w:rFonts w:ascii="Consolas" w:hAnsi="Consolas" w:cs="Consolas"/>
-                                <w:color w:val="000000"/>
-                                <w:sz w:val="19"/>
-                                <w:szCs w:val="19"/>
-                              </w:rPr>
-                              <w:t>includelib</w:t>
-                            </w:r>
-                            <w:proofErr w:type="spellEnd"/>
-                            <w:proofErr w:type="gramEnd"/>
-                            <w:r>
-                              <w:rPr>
-                                <w:rFonts w:ascii="Consolas" w:hAnsi="Consolas" w:cs="Consolas"/>
-                                <w:color w:val="000000"/>
-                                <w:sz w:val="19"/>
-                                <w:szCs w:val="19"/>
-                              </w:rPr>
-                              <w:t xml:space="preserve"> "C:\Program Files (x86)\Windows Kits\8.1\Lib\winv6.3\um\x86\kernel32.lib"</w:t>
+                              <w:t>;includelib "C:\Program Files (x86)\Windows Kits\8.1\Lib\winv6.3\um\x86\kernel32.lib"</w:t>
                             </w:r>
                           </w:p>
                           <w:p>
@@ -27536,7 +27179,6 @@
                                 <w:szCs w:val="19"/>
                               </w:rPr>
                             </w:pPr>
-                            <w:proofErr w:type="gramStart"/>
                             <w:r>
                               <w:rPr>
                                 <w:rFonts w:ascii="Consolas" w:hAnsi="Consolas" w:cs="Consolas"/>
@@ -27544,28 +27186,7 @@
                                 <w:sz w:val="19"/>
                                 <w:szCs w:val="19"/>
                               </w:rPr>
-                              <w:t>;</w:t>
-                            </w:r>
-                            <w:proofErr w:type="spellStart"/>
-                            <w:r>
-                              <w:rPr>
-                                <w:rFonts w:ascii="Consolas" w:hAnsi="Consolas" w:cs="Consolas"/>
-                                <w:color w:val="000000"/>
-                                <w:sz w:val="19"/>
-                                <w:szCs w:val="19"/>
-                              </w:rPr>
-                              <w:t>includelib</w:t>
-                            </w:r>
-                            <w:proofErr w:type="spellEnd"/>
-                            <w:proofErr w:type="gramEnd"/>
-                            <w:r>
-                              <w:rPr>
-                                <w:rFonts w:ascii="Consolas" w:hAnsi="Consolas" w:cs="Consolas"/>
-                                <w:color w:val="000000"/>
-                                <w:sz w:val="19"/>
-                                <w:szCs w:val="19"/>
-                              </w:rPr>
-                              <w:t xml:space="preserve"> "C:\Program Files (x86)\Windows Kits\8.1\Lib\winv6.3\um\x86\user32.lib"</w:t>
+                              <w:t>;includelib "C:\Program Files (x86)\Windows Kits\8.1\Lib\winv6.3\um\x86\user32.lib"</w:t>
                             </w:r>
                           </w:p>
                           <w:p>
@@ -27595,8 +27216,6 @@
                                 <w:szCs w:val="19"/>
                               </w:rPr>
                             </w:pPr>
-                            <w:proofErr w:type="spellStart"/>
-                            <w:proofErr w:type="gramStart"/>
                             <w:r>
                               <w:rPr>
                                 <w:rFonts w:ascii="Consolas" w:hAnsi="Consolas" w:cs="Consolas"/>
@@ -27604,18 +27223,7 @@
                                 <w:sz w:val="19"/>
                                 <w:szCs w:val="19"/>
                               </w:rPr>
-                              <w:t>includelib</w:t>
-                            </w:r>
-                            <w:proofErr w:type="spellEnd"/>
-                            <w:proofErr w:type="gramEnd"/>
-                            <w:r>
-                              <w:rPr>
-                                <w:rFonts w:ascii="Consolas" w:hAnsi="Consolas" w:cs="Consolas"/>
-                                <w:color w:val="000000"/>
-                                <w:sz w:val="19"/>
-                                <w:szCs w:val="19"/>
-                              </w:rPr>
-                              <w:t xml:space="preserve"> "C:\masm32\lib\kernel32.lib"</w:t>
+                              <w:t>includelib "C:\masm32\lib\kernel32.lib"</w:t>
                             </w:r>
                           </w:p>
                           <w:p>
@@ -27631,8 +27239,6 @@
                                 <w:szCs w:val="19"/>
                               </w:rPr>
                             </w:pPr>
-                            <w:proofErr w:type="spellStart"/>
-                            <w:proofErr w:type="gramStart"/>
                             <w:r>
                               <w:rPr>
                                 <w:rFonts w:ascii="Consolas" w:hAnsi="Consolas" w:cs="Consolas"/>
@@ -27640,18 +27246,7 @@
                                 <w:sz w:val="19"/>
                                 <w:szCs w:val="19"/>
                               </w:rPr>
-                              <w:t>includelib</w:t>
-                            </w:r>
-                            <w:proofErr w:type="spellEnd"/>
-                            <w:proofErr w:type="gramEnd"/>
-                            <w:r>
-                              <w:rPr>
-                                <w:rFonts w:ascii="Consolas" w:hAnsi="Consolas" w:cs="Consolas"/>
-                                <w:color w:val="000000"/>
-                                <w:sz w:val="19"/>
-                                <w:szCs w:val="19"/>
-                              </w:rPr>
-                              <w:t xml:space="preserve"> "C:\masm32\lib\user32.lib"</w:t>
+                              <w:t>includelib "C:\masm32\lib\user32.lib"</w:t>
                             </w:r>
                           </w:p>
                           <w:p>
@@ -27704,7 +27299,6 @@
                                 <w:szCs w:val="19"/>
                               </w:rPr>
                             </w:pPr>
-                            <w:proofErr w:type="spellStart"/>
                             <w:r>
                               <w:rPr>
                                 <w:rFonts w:ascii="Consolas" w:hAnsi="Consolas" w:cs="Consolas"/>
@@ -27712,17 +27306,7 @@
                                 <w:sz w:val="19"/>
                                 <w:szCs w:val="19"/>
                               </w:rPr>
-                              <w:t>MsgCaption</w:t>
-                            </w:r>
-                            <w:proofErr w:type="spellEnd"/>
-                            <w:r>
-                              <w:rPr>
-                                <w:rFonts w:ascii="Consolas" w:hAnsi="Consolas" w:cs="Consolas"/>
-                                <w:color w:val="000000"/>
-                                <w:sz w:val="19"/>
-                                <w:szCs w:val="19"/>
-                              </w:rPr>
-                              <w:t xml:space="preserve"> DB "First Steps", 0</w:t>
+                              <w:t>MsgCaption DB "First Steps", 0</w:t>
                             </w:r>
                           </w:p>
                           <w:p>
@@ -27738,7 +27322,6 @@
                                 <w:szCs w:val="19"/>
                               </w:rPr>
                             </w:pPr>
-                            <w:proofErr w:type="spellStart"/>
                             <w:r>
                               <w:rPr>
                                 <w:rFonts w:ascii="Consolas" w:hAnsi="Consolas" w:cs="Consolas"/>
@@ -27746,17 +27329,7 @@
                                 <w:sz w:val="19"/>
                                 <w:szCs w:val="19"/>
                               </w:rPr>
-                              <w:t>MsgBoxText</w:t>
-                            </w:r>
-                            <w:proofErr w:type="spellEnd"/>
-                            <w:r>
-                              <w:rPr>
-                                <w:rFonts w:ascii="Consolas" w:hAnsi="Consolas" w:cs="Consolas"/>
-                                <w:color w:val="000000"/>
-                                <w:sz w:val="19"/>
-                                <w:szCs w:val="19"/>
-                              </w:rPr>
-                              <w:t xml:space="preserve"> DB "This is a bare bones application", 0</w:t>
+                              <w:t>MsgBoxText DB "This is a bare bones application", 0</w:t>
                             </w:r>
                           </w:p>
                           <w:p>
@@ -27795,7 +27368,6 @@
                                 <w:szCs w:val="19"/>
                               </w:rPr>
                             </w:pPr>
-                            <w:proofErr w:type="gramStart"/>
                             <w:r>
                               <w:rPr>
                                 <w:rFonts w:ascii="Consolas" w:hAnsi="Consolas" w:cs="Consolas"/>
@@ -27803,17 +27375,7 @@
                                 <w:sz w:val="19"/>
                                 <w:szCs w:val="19"/>
                               </w:rPr>
-                              <w:t>start</w:t>
-                            </w:r>
-                            <w:proofErr w:type="gramEnd"/>
-                            <w:r>
-                              <w:rPr>
-                                <w:rFonts w:ascii="Consolas" w:hAnsi="Consolas" w:cs="Consolas"/>
-                                <w:color w:val="000000"/>
-                                <w:sz w:val="19"/>
-                                <w:szCs w:val="19"/>
-                              </w:rPr>
-                              <w:t>:                          ; The CODE entry point to the program</w:t>
+                              <w:t>start:                          ; The CODE entry point to the program</w:t>
                             </w:r>
                           </w:p>
                           <w:p>
@@ -27837,67 +27399,7 @@
                                 <w:szCs w:val="19"/>
                               </w:rPr>
                               <w:tab/>
-                              <w:t xml:space="preserve">Invoke </w:t>
-                            </w:r>
-                            <w:proofErr w:type="spellStart"/>
-                            <w:r>
-                              <w:rPr>
-                                <w:rFonts w:ascii="Consolas" w:hAnsi="Consolas" w:cs="Consolas"/>
-                                <w:color w:val="000000"/>
-                                <w:sz w:val="19"/>
-                                <w:szCs w:val="19"/>
-                              </w:rPr>
-                              <w:t>MessageBox</w:t>
-                            </w:r>
-                            <w:proofErr w:type="spellEnd"/>
-                            <w:r>
-                              <w:rPr>
-                                <w:rFonts w:ascii="Consolas" w:hAnsi="Consolas" w:cs="Consolas"/>
-                                <w:color w:val="000000"/>
-                                <w:sz w:val="19"/>
-                                <w:szCs w:val="19"/>
-                              </w:rPr>
-                              <w:t xml:space="preserve">, NULL, Offset </w:t>
-                            </w:r>
-                            <w:proofErr w:type="spellStart"/>
-                            <w:r>
-                              <w:rPr>
-                                <w:rFonts w:ascii="Consolas" w:hAnsi="Consolas" w:cs="Consolas"/>
-                                <w:color w:val="000000"/>
-                                <w:sz w:val="19"/>
-                                <w:szCs w:val="19"/>
-                              </w:rPr>
-                              <w:t>MsgBoxText</w:t>
-                            </w:r>
-                            <w:proofErr w:type="spellEnd"/>
-                            <w:r>
-                              <w:rPr>
-                                <w:rFonts w:ascii="Consolas" w:hAnsi="Consolas" w:cs="Consolas"/>
-                                <w:color w:val="000000"/>
-                                <w:sz w:val="19"/>
-                                <w:szCs w:val="19"/>
-                              </w:rPr>
-                              <w:t xml:space="preserve">, Offset </w:t>
-                            </w:r>
-                            <w:proofErr w:type="spellStart"/>
-                            <w:r>
-                              <w:rPr>
-                                <w:rFonts w:ascii="Consolas" w:hAnsi="Consolas" w:cs="Consolas"/>
-                                <w:color w:val="000000"/>
-                                <w:sz w:val="19"/>
-                                <w:szCs w:val="19"/>
-                              </w:rPr>
-                              <w:t>MsgCaption</w:t>
-                            </w:r>
-                            <w:proofErr w:type="spellEnd"/>
-                            <w:r>
-                              <w:rPr>
-                                <w:rFonts w:ascii="Consolas" w:hAnsi="Consolas" w:cs="Consolas"/>
-                                <w:color w:val="000000"/>
-                                <w:sz w:val="19"/>
-                                <w:szCs w:val="19"/>
-                              </w:rPr>
-                              <w:t>, MB_OK</w:t>
+                              <w:t>Invoke MessageBox, NULL, Offset MsgBoxText, Offset MsgCaption, MB_OK</w:t>
                             </w:r>
                           </w:p>
                           <w:p>
@@ -27921,27 +27423,7 @@
                                 <w:szCs w:val="19"/>
                               </w:rPr>
                               <w:tab/>
-                              <w:t xml:space="preserve">Invoke </w:t>
-                            </w:r>
-                            <w:proofErr w:type="spellStart"/>
-                            <w:r>
-                              <w:rPr>
-                                <w:rFonts w:ascii="Consolas" w:hAnsi="Consolas" w:cs="Consolas"/>
-                                <w:color w:val="000000"/>
-                                <w:sz w:val="19"/>
-                                <w:szCs w:val="19"/>
-                              </w:rPr>
-                              <w:t>ExitProcess</w:t>
-                            </w:r>
-                            <w:proofErr w:type="spellEnd"/>
-                            <w:r>
-                              <w:rPr>
-                                <w:rFonts w:ascii="Consolas" w:hAnsi="Consolas" w:cs="Consolas"/>
-                                <w:color w:val="000000"/>
-                                <w:sz w:val="19"/>
-                                <w:szCs w:val="19"/>
-                              </w:rPr>
-                              <w:t>, NULL</w:t>
+                              <w:t>Invoke ExitProcess, NULL</w:t>
                             </w:r>
                           </w:p>
                           <w:p>
@@ -27959,7 +27441,6 @@
                             </w:pPr>
                           </w:p>
                           <w:p>
-                            <w:proofErr w:type="gramStart"/>
                             <w:r>
                               <w:rPr>
                                 <w:rFonts w:ascii="Consolas" w:hAnsi="Consolas" w:cs="Consolas"/>
@@ -27967,17 +27448,7 @@
                                 <w:sz w:val="19"/>
                                 <w:szCs w:val="19"/>
                               </w:rPr>
-                              <w:t>end</w:t>
-                            </w:r>
-                            <w:proofErr w:type="gramEnd"/>
-                            <w:r>
-                              <w:rPr>
-                                <w:rFonts w:ascii="Consolas" w:hAnsi="Consolas" w:cs="Consolas"/>
-                                <w:color w:val="000000"/>
-                                <w:sz w:val="19"/>
-                                <w:szCs w:val="19"/>
-                              </w:rPr>
-                              <w:t xml:space="preserve"> start                       ; Tell MASM where the program ends</w:t>
+                              <w:t>end start                       ; Tell MASM where the program ends</w:t>
                             </w:r>
                           </w:p>
                         </w:txbxContent>
@@ -27999,7 +27470,7 @@
           </mc:Choice>
           <mc:Fallback>
             <w:pict>
-              <v:shape id="_x0000_s1037" type="#_x0000_t202" style="position:absolute;margin-left:2.25pt;margin-top:52.5pt;width:483.75pt;height:110.6pt;z-index:251764736;visibility:visible;mso-wrap-style:square;mso-width-percent:0;mso-height-percent:200;mso-wrap-distance-left:9pt;mso-wrap-distance-top:3.6pt;mso-wrap-distance-right:9pt;mso-wrap-distance-bottom:3.6pt;mso-position-horizontal:absolute;mso-position-horizontal-relative:margin;mso-position-vertical:absolute;mso-position-vertical-relative:text;mso-width-percent:0;mso-height-percent:200;mso-width-relative:margin;mso-height-relative:margin;v-text-anchor:top" o:gfxdata="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">
+              <v:shape id="_x0000_s1040" type="#_x0000_t202" style="position:absolute;margin-left:2.25pt;margin-top:52.5pt;width:483.75pt;height:110.6pt;z-index:251764736;visibility:visible;mso-wrap-style:square;mso-width-percent:0;mso-height-percent:200;mso-wrap-distance-left:9pt;mso-wrap-distance-top:3.6pt;mso-wrap-distance-right:9pt;mso-wrap-distance-bottom:3.6pt;mso-position-horizontal:absolute;mso-position-horizontal-relative:margin;mso-position-vertical:absolute;mso-position-vertical-relative:text;mso-width-percent:0;mso-height-percent:200;mso-width-relative:margin;mso-height-relative:margin;v-text-anchor:top" o:gfxdata="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">
                 <v:textbox style="mso-fit-shape-to-text:t">
                   <w:txbxContent>
                     <w:p>
@@ -28022,19 +27493,8 @@
                           <w:sz w:val="19"/>
                           <w:szCs w:val="19"/>
                         </w:rPr>
-                        <w:t>.</w:t>
+                        <w:t>.386 ;</w:t>
                       </w:r>
-                      <w:proofErr w:type="gramStart"/>
-                      <w:r>
-                        <w:rPr>
-                          <w:rFonts w:ascii="Consolas" w:hAnsi="Consolas" w:cs="Consolas"/>
-                          <w:color w:val="000000"/>
-                          <w:sz w:val="19"/>
-                          <w:szCs w:val="19"/>
-                        </w:rPr>
-                        <w:t>386 ;</w:t>
-                      </w:r>
-                      <w:proofErr w:type="gramEnd"/>
                       <w:r>
                         <w:t xml:space="preserve"> </w:t>
                       </w:r>
@@ -28136,27 +27596,7 @@
                           <w:sz w:val="19"/>
                           <w:szCs w:val="19"/>
                         </w:rPr>
-                        <w:t xml:space="preserve">.model flat, </w:t>
-                      </w:r>
-                      <w:proofErr w:type="spellStart"/>
-                      <w:r>
-                        <w:rPr>
-                          <w:rFonts w:ascii="Consolas" w:hAnsi="Consolas" w:cs="Consolas"/>
-                          <w:color w:val="000000"/>
-                          <w:sz w:val="19"/>
-                          <w:szCs w:val="19"/>
-                        </w:rPr>
-                        <w:t>stdcall</w:t>
-                      </w:r>
-                      <w:proofErr w:type="spellEnd"/>
-                      <w:r>
-                        <w:rPr>
-                          <w:rFonts w:ascii="Consolas" w:hAnsi="Consolas" w:cs="Consolas"/>
-                          <w:color w:val="000000"/>
-                          <w:sz w:val="19"/>
-                          <w:szCs w:val="19"/>
-                        </w:rPr>
-                        <w:t xml:space="preserve"> </w:t>
+                        <w:t xml:space="preserve">.model flat, stdcall </w:t>
                       </w:r>
                     </w:p>
                     <w:p>
@@ -28172,7 +27612,6 @@
                           <w:szCs w:val="19"/>
                         </w:rPr>
                       </w:pPr>
-                      <w:proofErr w:type="gramStart"/>
                       <w:r>
                         <w:rPr>
                           <w:rFonts w:ascii="Consolas" w:hAnsi="Consolas" w:cs="Consolas"/>
@@ -28180,62 +27619,7 @@
                           <w:sz w:val="19"/>
                           <w:szCs w:val="19"/>
                         </w:rPr>
-                        <w:t>option</w:t>
-                      </w:r>
-                      <w:proofErr w:type="gramEnd"/>
-                      <w:r>
-                        <w:rPr>
-                          <w:rFonts w:ascii="Consolas" w:hAnsi="Consolas" w:cs="Consolas"/>
-                          <w:color w:val="000000"/>
-                          <w:sz w:val="19"/>
-                          <w:szCs w:val="19"/>
-                        </w:rPr>
-                        <w:t xml:space="preserve"> </w:t>
-                      </w:r>
-                      <w:proofErr w:type="spellStart"/>
-                      <w:r>
-                        <w:rPr>
-                          <w:rFonts w:ascii="Consolas" w:hAnsi="Consolas" w:cs="Consolas"/>
-                          <w:color w:val="000000"/>
-                          <w:sz w:val="19"/>
-                          <w:szCs w:val="19"/>
-                        </w:rPr>
-                        <w:t>casemap:none</w:t>
-                      </w:r>
-                      <w:proofErr w:type="spellEnd"/>
-                    </w:p>
-                    <w:p>
-                      <w:pPr>
-                        <w:autoSpaceDE w:val="0"/>
-                        <w:autoSpaceDN w:val="0"/>
-                        <w:adjustRightInd w:val="0"/>
-                        <w:spacing w:after="0" w:line="240" w:lineRule="auto"/>
-                        <w:rPr>
-                          <w:rFonts w:ascii="Consolas" w:hAnsi="Consolas" w:cs="Consolas"/>
-                          <w:color w:val="000000"/>
-                          <w:sz w:val="19"/>
-                          <w:szCs w:val="19"/>
-                        </w:rPr>
-                      </w:pPr>
-                      <w:proofErr w:type="gramStart"/>
-                      <w:r>
-                        <w:rPr>
-                          <w:rFonts w:ascii="Consolas" w:hAnsi="Consolas" w:cs="Consolas"/>
-                          <w:color w:val="000000"/>
-                          <w:sz w:val="19"/>
-                          <w:szCs w:val="19"/>
-                        </w:rPr>
-                        <w:t>include</w:t>
-                      </w:r>
-                      <w:proofErr w:type="gramEnd"/>
-                      <w:r>
-                        <w:rPr>
-                          <w:rFonts w:ascii="Consolas" w:hAnsi="Consolas" w:cs="Consolas"/>
-                          <w:color w:val="000000"/>
-                          <w:sz w:val="19"/>
-                          <w:szCs w:val="19"/>
-                        </w:rPr>
-                        <w:t xml:space="preserve"> C:\masm32\include\WINDOWS.INC</w:t>
+                        <w:t>option casemap:none</w:t>
                       </w:r>
                     </w:p>
                     <w:p>
@@ -28251,7 +27635,6 @@
                           <w:szCs w:val="19"/>
                         </w:rPr>
                       </w:pPr>
-                      <w:proofErr w:type="gramStart"/>
                       <w:r>
                         <w:rPr>
                           <w:rFonts w:ascii="Consolas" w:hAnsi="Consolas" w:cs="Consolas"/>
@@ -28259,17 +27642,7 @@
                           <w:sz w:val="19"/>
                           <w:szCs w:val="19"/>
                         </w:rPr>
-                        <w:t>include</w:t>
-                      </w:r>
-                      <w:proofErr w:type="gramEnd"/>
-                      <w:r>
-                        <w:rPr>
-                          <w:rFonts w:ascii="Consolas" w:hAnsi="Consolas" w:cs="Consolas"/>
-                          <w:color w:val="000000"/>
-                          <w:sz w:val="19"/>
-                          <w:szCs w:val="19"/>
-                        </w:rPr>
-                        <w:t xml:space="preserve"> C:\masm32\include\kernel32.inc</w:t>
+                        <w:t>include C:\masm32\include\WINDOWS.INC</w:t>
                       </w:r>
                     </w:p>
                     <w:p>
@@ -28285,7 +27658,6 @@
                           <w:szCs w:val="19"/>
                         </w:rPr>
                       </w:pPr>
-                      <w:proofErr w:type="gramStart"/>
                       <w:r>
                         <w:rPr>
                           <w:rFonts w:ascii="Consolas" w:hAnsi="Consolas" w:cs="Consolas"/>
@@ -28293,9 +27665,22 @@
                           <w:sz w:val="19"/>
                           <w:szCs w:val="19"/>
                         </w:rPr>
-                        <w:t>include</w:t>
+                        <w:t>include C:\masm32\include\kernel32.inc</w:t>
                       </w:r>
-                      <w:proofErr w:type="gramEnd"/>
+                    </w:p>
+                    <w:p>
+                      <w:pPr>
+                        <w:autoSpaceDE w:val="0"/>
+                        <w:autoSpaceDN w:val="0"/>
+                        <w:adjustRightInd w:val="0"/>
+                        <w:spacing w:after="0" w:line="240" w:lineRule="auto"/>
+                        <w:rPr>
+                          <w:rFonts w:ascii="Consolas" w:hAnsi="Consolas" w:cs="Consolas"/>
+                          <w:color w:val="000000"/>
+                          <w:sz w:val="19"/>
+                          <w:szCs w:val="19"/>
+                        </w:rPr>
+                      </w:pPr>
                       <w:r>
                         <w:rPr>
                           <w:rFonts w:ascii="Consolas" w:hAnsi="Consolas" w:cs="Consolas"/>
@@ -28303,7 +27688,7 @@
                           <w:sz w:val="19"/>
                           <w:szCs w:val="19"/>
                         </w:rPr>
-                        <w:t xml:space="preserve"> C:\masm32\include\user32.inc</w:t>
+                        <w:t>include C:\masm32\include\user32.inc</w:t>
                       </w:r>
                     </w:p>
                     <w:p>
@@ -28333,7 +27718,6 @@
                           <w:szCs w:val="19"/>
                         </w:rPr>
                       </w:pPr>
-                      <w:proofErr w:type="gramStart"/>
                       <w:r>
                         <w:rPr>
                           <w:rFonts w:ascii="Consolas" w:hAnsi="Consolas" w:cs="Consolas"/>
@@ -28341,28 +27725,7 @@
                           <w:sz w:val="19"/>
                           <w:szCs w:val="19"/>
                         </w:rPr>
-                        <w:t>;</w:t>
-                      </w:r>
-                      <w:proofErr w:type="spellStart"/>
-                      <w:r>
-                        <w:rPr>
-                          <w:rFonts w:ascii="Consolas" w:hAnsi="Consolas" w:cs="Consolas"/>
-                          <w:color w:val="000000"/>
-                          <w:sz w:val="19"/>
-                          <w:szCs w:val="19"/>
-                        </w:rPr>
-                        <w:t>includelib</w:t>
-                      </w:r>
-                      <w:proofErr w:type="spellEnd"/>
-                      <w:proofErr w:type="gramEnd"/>
-                      <w:r>
-                        <w:rPr>
-                          <w:rFonts w:ascii="Consolas" w:hAnsi="Consolas" w:cs="Consolas"/>
-                          <w:color w:val="000000"/>
-                          <w:sz w:val="19"/>
-                          <w:szCs w:val="19"/>
-                        </w:rPr>
-                        <w:t xml:space="preserve"> "C:\Program Files (x86)\Windows Kits\8.1\Lib\winv6.3\um\x86\kernel32.lib"</w:t>
+                        <w:t>;includelib "C:\Program Files (x86)\Windows Kits\8.1\Lib\winv6.3\um\x86\kernel32.lib"</w:t>
                       </w:r>
                     </w:p>
                     <w:p>
@@ -28378,7 +27741,6 @@
                           <w:szCs w:val="19"/>
                         </w:rPr>
                       </w:pPr>
-                      <w:proofErr w:type="gramStart"/>
                       <w:r>
                         <w:rPr>
                           <w:rFonts w:ascii="Consolas" w:hAnsi="Consolas" w:cs="Consolas"/>
@@ -28386,28 +27748,7 @@
                           <w:sz w:val="19"/>
                           <w:szCs w:val="19"/>
                         </w:rPr>
-                        <w:t>;</w:t>
-                      </w:r>
-                      <w:proofErr w:type="spellStart"/>
-                      <w:r>
-                        <w:rPr>
-                          <w:rFonts w:ascii="Consolas" w:hAnsi="Consolas" w:cs="Consolas"/>
-                          <w:color w:val="000000"/>
-                          <w:sz w:val="19"/>
-                          <w:szCs w:val="19"/>
-                        </w:rPr>
-                        <w:t>includelib</w:t>
-                      </w:r>
-                      <w:proofErr w:type="spellEnd"/>
-                      <w:proofErr w:type="gramEnd"/>
-                      <w:r>
-                        <w:rPr>
-                          <w:rFonts w:ascii="Consolas" w:hAnsi="Consolas" w:cs="Consolas"/>
-                          <w:color w:val="000000"/>
-                          <w:sz w:val="19"/>
-                          <w:szCs w:val="19"/>
-                        </w:rPr>
-                        <w:t xml:space="preserve"> "C:\Program Files (x86)\Windows Kits\8.1\Lib\winv6.3\um\x86\user32.lib"</w:t>
+                        <w:t>;includelib "C:\Program Files (x86)\Windows Kits\8.1\Lib\winv6.3\um\x86\user32.lib"</w:t>
                       </w:r>
                     </w:p>
                     <w:p>
@@ -28437,8 +27778,6 @@
                           <w:szCs w:val="19"/>
                         </w:rPr>
                       </w:pPr>
-                      <w:proofErr w:type="spellStart"/>
-                      <w:proofErr w:type="gramStart"/>
                       <w:r>
                         <w:rPr>
                           <w:rFonts w:ascii="Consolas" w:hAnsi="Consolas" w:cs="Consolas"/>
@@ -28446,18 +27785,7 @@
                           <w:sz w:val="19"/>
                           <w:szCs w:val="19"/>
                         </w:rPr>
-                        <w:t>includelib</w:t>
-                      </w:r>
-                      <w:proofErr w:type="spellEnd"/>
-                      <w:proofErr w:type="gramEnd"/>
-                      <w:r>
-                        <w:rPr>
-                          <w:rFonts w:ascii="Consolas" w:hAnsi="Consolas" w:cs="Consolas"/>
-                          <w:color w:val="000000"/>
-                          <w:sz w:val="19"/>
-                          <w:szCs w:val="19"/>
-                        </w:rPr>
-                        <w:t xml:space="preserve"> "C:\masm32\lib\kernel32.lib"</w:t>
+                        <w:t>includelib "C:\masm32\lib\kernel32.lib"</w:t>
                       </w:r>
                     </w:p>
                     <w:p>
@@ -28473,8 +27801,6 @@
                           <w:szCs w:val="19"/>
                         </w:rPr>
                       </w:pPr>
-                      <w:proofErr w:type="spellStart"/>
-                      <w:proofErr w:type="gramStart"/>
                       <w:r>
                         <w:rPr>
                           <w:rFonts w:ascii="Consolas" w:hAnsi="Consolas" w:cs="Consolas"/>
@@ -28482,18 +27808,7 @@
                           <w:sz w:val="19"/>
                           <w:szCs w:val="19"/>
                         </w:rPr>
-                        <w:t>includelib</w:t>
-                      </w:r>
-                      <w:proofErr w:type="spellEnd"/>
-                      <w:proofErr w:type="gramEnd"/>
-                      <w:r>
-                        <w:rPr>
-                          <w:rFonts w:ascii="Consolas" w:hAnsi="Consolas" w:cs="Consolas"/>
-                          <w:color w:val="000000"/>
-                          <w:sz w:val="19"/>
-                          <w:szCs w:val="19"/>
-                        </w:rPr>
-                        <w:t xml:space="preserve"> "C:\masm32\lib\user32.lib"</w:t>
+                        <w:t>includelib "C:\masm32\lib\user32.lib"</w:t>
                       </w:r>
                     </w:p>
                     <w:p>
@@ -28546,7 +27861,6 @@
                           <w:szCs w:val="19"/>
                         </w:rPr>
                       </w:pPr>
-                      <w:proofErr w:type="spellStart"/>
                       <w:r>
                         <w:rPr>
                           <w:rFonts w:ascii="Consolas" w:hAnsi="Consolas" w:cs="Consolas"/>
@@ -28554,17 +27868,7 @@
                           <w:sz w:val="19"/>
                           <w:szCs w:val="19"/>
                         </w:rPr>
-                        <w:t>MsgCaption</w:t>
-                      </w:r>
-                      <w:proofErr w:type="spellEnd"/>
-                      <w:r>
-                        <w:rPr>
-                          <w:rFonts w:ascii="Consolas" w:hAnsi="Consolas" w:cs="Consolas"/>
-                          <w:color w:val="000000"/>
-                          <w:sz w:val="19"/>
-                          <w:szCs w:val="19"/>
-                        </w:rPr>
-                        <w:t xml:space="preserve"> DB "First Steps", 0</w:t>
+                        <w:t>MsgCaption DB "First Steps", 0</w:t>
                       </w:r>
                     </w:p>
                     <w:p>
@@ -28580,7 +27884,6 @@
                           <w:szCs w:val="19"/>
                         </w:rPr>
                       </w:pPr>
-                      <w:proofErr w:type="spellStart"/>
                       <w:r>
                         <w:rPr>
                           <w:rFonts w:ascii="Consolas" w:hAnsi="Consolas" w:cs="Consolas"/>
@@ -28588,17 +27891,7 @@
                           <w:sz w:val="19"/>
                           <w:szCs w:val="19"/>
                         </w:rPr>
-                        <w:t>MsgBoxText</w:t>
-                      </w:r>
-                      <w:proofErr w:type="spellEnd"/>
-                      <w:r>
-                        <w:rPr>
-                          <w:rFonts w:ascii="Consolas" w:hAnsi="Consolas" w:cs="Consolas"/>
-                          <w:color w:val="000000"/>
-                          <w:sz w:val="19"/>
-                          <w:szCs w:val="19"/>
-                        </w:rPr>
-                        <w:t xml:space="preserve"> DB "This is a bare bones application", 0</w:t>
+                        <w:t>MsgBoxText DB "This is a bare bones application", 0</w:t>
                       </w:r>
                     </w:p>
                     <w:p>
@@ -28637,7 +27930,6 @@
                           <w:szCs w:val="19"/>
                         </w:rPr>
                       </w:pPr>
-                      <w:proofErr w:type="gramStart"/>
                       <w:r>
                         <w:rPr>
                           <w:rFonts w:ascii="Consolas" w:hAnsi="Consolas" w:cs="Consolas"/>
@@ -28645,17 +27937,7 @@
                           <w:sz w:val="19"/>
                           <w:szCs w:val="19"/>
                         </w:rPr>
-                        <w:t>start</w:t>
-                      </w:r>
-                      <w:proofErr w:type="gramEnd"/>
-                      <w:r>
-                        <w:rPr>
-                          <w:rFonts w:ascii="Consolas" w:hAnsi="Consolas" w:cs="Consolas"/>
-                          <w:color w:val="000000"/>
-                          <w:sz w:val="19"/>
-                          <w:szCs w:val="19"/>
-                        </w:rPr>
-                        <w:t>:                          ; The CODE entry point to the program</w:t>
+                        <w:t>start:                          ; The CODE entry point to the program</w:t>
                       </w:r>
                     </w:p>
                     <w:p>
@@ -28679,67 +27961,7 @@
                           <w:szCs w:val="19"/>
                         </w:rPr>
                         <w:tab/>
-                        <w:t xml:space="preserve">Invoke </w:t>
-                      </w:r>
-                      <w:proofErr w:type="spellStart"/>
-                      <w:r>
-                        <w:rPr>
-                          <w:rFonts w:ascii="Consolas" w:hAnsi="Consolas" w:cs="Consolas"/>
-                          <w:color w:val="000000"/>
-                          <w:sz w:val="19"/>
-                          <w:szCs w:val="19"/>
-                        </w:rPr>
-                        <w:t>MessageBox</w:t>
-                      </w:r>
-                      <w:proofErr w:type="spellEnd"/>
-                      <w:r>
-                        <w:rPr>
-                          <w:rFonts w:ascii="Consolas" w:hAnsi="Consolas" w:cs="Consolas"/>
-                          <w:color w:val="000000"/>
-                          <w:sz w:val="19"/>
-                          <w:szCs w:val="19"/>
-                        </w:rPr>
-                        <w:t xml:space="preserve">, NULL, Offset </w:t>
-                      </w:r>
-                      <w:proofErr w:type="spellStart"/>
-                      <w:r>
-                        <w:rPr>
-                          <w:rFonts w:ascii="Consolas" w:hAnsi="Consolas" w:cs="Consolas"/>
-                          <w:color w:val="000000"/>
-                          <w:sz w:val="19"/>
-                          <w:szCs w:val="19"/>
-                        </w:rPr>
-                        <w:t>MsgBoxText</w:t>
-                      </w:r>
-                      <w:proofErr w:type="spellEnd"/>
-                      <w:r>
-                        <w:rPr>
-                          <w:rFonts w:ascii="Consolas" w:hAnsi="Consolas" w:cs="Consolas"/>
-                          <w:color w:val="000000"/>
-                          <w:sz w:val="19"/>
-                          <w:szCs w:val="19"/>
-                        </w:rPr>
-                        <w:t xml:space="preserve">, Offset </w:t>
-                      </w:r>
-                      <w:proofErr w:type="spellStart"/>
-                      <w:r>
-                        <w:rPr>
-                          <w:rFonts w:ascii="Consolas" w:hAnsi="Consolas" w:cs="Consolas"/>
-                          <w:color w:val="000000"/>
-                          <w:sz w:val="19"/>
-                          <w:szCs w:val="19"/>
-                        </w:rPr>
-                        <w:t>MsgCaption</w:t>
-                      </w:r>
-                      <w:proofErr w:type="spellEnd"/>
-                      <w:r>
-                        <w:rPr>
-                          <w:rFonts w:ascii="Consolas" w:hAnsi="Consolas" w:cs="Consolas"/>
-                          <w:color w:val="000000"/>
-                          <w:sz w:val="19"/>
-                          <w:szCs w:val="19"/>
-                        </w:rPr>
-                        <w:t>, MB_OK</w:t>
+                        <w:t>Invoke MessageBox, NULL, Offset MsgBoxText, Offset MsgCaption, MB_OK</w:t>
                       </w:r>
                     </w:p>
                     <w:p>
@@ -28763,27 +27985,7 @@
                           <w:szCs w:val="19"/>
                         </w:rPr>
                         <w:tab/>
-                        <w:t xml:space="preserve">Invoke </w:t>
-                      </w:r>
-                      <w:proofErr w:type="spellStart"/>
-                      <w:r>
-                        <w:rPr>
-                          <w:rFonts w:ascii="Consolas" w:hAnsi="Consolas" w:cs="Consolas"/>
-                          <w:color w:val="000000"/>
-                          <w:sz w:val="19"/>
-                          <w:szCs w:val="19"/>
-                        </w:rPr>
-                        <w:t>ExitProcess</w:t>
-                      </w:r>
-                      <w:proofErr w:type="spellEnd"/>
-                      <w:r>
-                        <w:rPr>
-                          <w:rFonts w:ascii="Consolas" w:hAnsi="Consolas" w:cs="Consolas"/>
-                          <w:color w:val="000000"/>
-                          <w:sz w:val="19"/>
-                          <w:szCs w:val="19"/>
-                        </w:rPr>
-                        <w:t>, NULL</w:t>
+                        <w:t>Invoke ExitProcess, NULL</w:t>
                       </w:r>
                     </w:p>
                     <w:p>
@@ -28801,7 +28003,6 @@
                       </w:pPr>
                     </w:p>
                     <w:p>
-                      <w:proofErr w:type="gramStart"/>
                       <w:r>
                         <w:rPr>
                           <w:rFonts w:ascii="Consolas" w:hAnsi="Consolas" w:cs="Consolas"/>
@@ -28809,17 +28010,7 @@
                           <w:sz w:val="19"/>
                           <w:szCs w:val="19"/>
                         </w:rPr>
-                        <w:t>end</w:t>
-                      </w:r>
-                      <w:proofErr w:type="gramEnd"/>
-                      <w:r>
-                        <w:rPr>
-                          <w:rFonts w:ascii="Consolas" w:hAnsi="Consolas" w:cs="Consolas"/>
-                          <w:color w:val="000000"/>
-                          <w:sz w:val="19"/>
-                          <w:szCs w:val="19"/>
-                        </w:rPr>
-                        <w:t xml:space="preserve"> start                       ; Tell MASM where the program ends</w:t>
+                        <w:t>end start                       ; Tell MASM where the program ends</w:t>
                       </w:r>
                     </w:p>
                   </w:txbxContent>
@@ -31126,6 +30317,36 @@
       <w:u w:val="single"/>
     </w:rPr>
   </w:style>
+  <w:style w:type="paragraph" w:styleId="BalloonText">
+    <w:name w:val="Balloon Text"/>
+    <w:basedOn w:val="Normal"/>
+    <w:link w:val="BalloonTextChar"/>
+    <w:uiPriority w:val="99"/>
+    <w:semiHidden/>
+    <w:unhideWhenUsed/>
+    <w:rsid w:val="00F7561B"/>
+    <w:pPr>
+      <w:spacing w:after="0" w:line="240" w:lineRule="auto"/>
+    </w:pPr>
+    <w:rPr>
+      <w:rFonts w:ascii="Segoe UI" w:hAnsi="Segoe UI" w:cs="Segoe UI"/>
+      <w:sz w:val="18"/>
+      <w:szCs w:val="18"/>
+    </w:rPr>
+  </w:style>
+  <w:style w:type="character" w:customStyle="1" w:styleId="BalloonTextChar">
+    <w:name w:val="Balloon Text Char"/>
+    <w:basedOn w:val="DefaultParagraphFont"/>
+    <w:link w:val="BalloonText"/>
+    <w:uiPriority w:val="99"/>
+    <w:semiHidden/>
+    <w:rsid w:val="00F7561B"/>
+    <w:rPr>
+      <w:rFonts w:ascii="Segoe UI" w:hAnsi="Segoe UI" w:cs="Segoe UI"/>
+      <w:sz w:val="18"/>
+      <w:szCs w:val="18"/>
+    </w:rPr>
+  </w:style>
 </w:styles>
 </file>
 
@@ -31455,7 +30676,7 @@
 </file>
 
 <file path=customXml/itemProps1.xml><?xml version="1.0" encoding="utf-8"?>
-<ds:datastoreItem xmlns:ds="http://schemas.openxmlformats.org/officeDocument/2006/customXml" ds:itemID="{CE1ADADF-AC6B-4EAA-8A3D-23128CC52CE8}">
+<ds:datastoreItem xmlns:ds="http://schemas.openxmlformats.org/officeDocument/2006/customXml" ds:itemID="{AEB6A599-7423-4301-9750-0E07BF47B076}">
   <ds:schemaRefs>
     <ds:schemaRef ds:uri="http://schemas.openxmlformats.org/officeDocument/2006/bibliography"/>
   </ds:schemaRefs>

</xml_diff>